<commit_message>
report with illustrations added
</commit_message>
<xml_diff>
--- a/report.docx
+++ b/report.docx
@@ -129,16 +129,7 @@
           <w:sz w:val="18"/>
           <w:szCs w:val="18"/>
         </w:rPr>
-        <w:t xml:space="preserve">voltage reading is measured from multiple leads on a human </w:t>
-      </w:r>
-      <w:bookmarkStart w:id="0" w:name="_GoBack"/>
-      <w:bookmarkEnd w:id="0"/>
-      <w:r>
-        <w:rPr>
-          <w:sz w:val="18"/>
-          <w:szCs w:val="18"/>
-        </w:rPr>
-        <w:t xml:space="preserve">body to analyze his heartbeat. Such mechanism is used in hospitals to monitor heart rate and activity. It can also be used to identify and diagnose some heart problems such as myocardial infarction, and dysrhythmia. Fortunately, the medical community is very active in data collection, and research, so anonymized ECG data can be easily obtained. </w:t>
+        <w:t xml:space="preserve">voltage reading is measured from multiple leads on a human body to analyze his heartbeat. Such mechanism is used in hospitals to monitor heart rate and activity. It can also be used to identify and diagnose some heart problems such as myocardial infarction, and dysrhythmia. Fortunately, the medical community is very active in data collection, and research, so anonymized ECG data can be easily obtained. </w:t>
       </w:r>
       <w:r>
         <w:rPr>
@@ -443,6 +434,14 @@
     </w:p>
     <w:p>
       <w:pPr>
+        <w:rPr>
+          <w:sz w:val="18"/>
+          <w:szCs w:val="18"/>
+        </w:rPr>
+      </w:pPr>
+    </w:p>
+    <w:p>
+      <w:pPr>
         <w:pStyle w:val="Heading1"/>
         <w:rPr>
           <w:sz w:val="18"/>
@@ -454,6 +453,7 @@
           <w:sz w:val="18"/>
           <w:szCs w:val="18"/>
         </w:rPr>
+        <w:lastRenderedPageBreak/>
         <w:t>ECG Data</w:t>
       </w:r>
     </w:p>
@@ -488,7 +488,6 @@
                 <w:sz w:val="18"/>
                 <w:szCs w:val="18"/>
               </w:rPr>
-              <w:lastRenderedPageBreak/>
               <w:t>Myocardial infarction</w:t>
             </w:r>
           </w:p>
@@ -1166,10 +1165,51 @@
       </w:pPr>
       <w:r>
         <w:rPr>
-          <w:sz w:val="18"/>
-          <w:szCs w:val="18"/>
-        </w:rPr>
-        <w:t>FIGURE HERE</w:t>
+          <w:noProof/>
+          <w:sz w:val="18"/>
+          <w:szCs w:val="18"/>
+        </w:rPr>
+        <w:drawing>
+          <wp:inline distT="0" distB="0" distL="0" distR="0">
+            <wp:extent cx="2743200" cy="2164080"/>
+            <wp:effectExtent l="0" t="0" r="0" b="7620"/>
+            <wp:docPr id="3" name="Picture 3"/>
+            <wp:cNvGraphicFramePr>
+              <a:graphicFrameLocks xmlns:a="http://schemas.openxmlformats.org/drawingml/2006/main" noChangeAspect="1"/>
+            </wp:cNvGraphicFramePr>
+            <a:graphic xmlns:a="http://schemas.openxmlformats.org/drawingml/2006/main">
+              <a:graphicData uri="http://schemas.openxmlformats.org/drawingml/2006/picture">
+                <pic:pic xmlns:pic="http://schemas.openxmlformats.org/drawingml/2006/picture">
+                  <pic:nvPicPr>
+                    <pic:cNvPr id="3" name="overview.png"/>
+                    <pic:cNvPicPr/>
+                  </pic:nvPicPr>
+                  <pic:blipFill>
+                    <a:blip r:embed="rId10" cstate="print">
+                      <a:extLst>
+                        <a:ext uri="{28A0092B-C50C-407E-A947-70E740481C1C}">
+                          <a14:useLocalDpi xmlns:a14="http://schemas.microsoft.com/office/drawing/2010/main" val="0"/>
+                        </a:ext>
+                      </a:extLst>
+                    </a:blip>
+                    <a:stretch>
+                      <a:fillRect/>
+                    </a:stretch>
+                  </pic:blipFill>
+                  <pic:spPr>
+                    <a:xfrm>
+                      <a:off x="0" y="0"/>
+                      <a:ext cx="2743200" cy="2164080"/>
+                    </a:xfrm>
+                    <a:prstGeom prst="rect">
+                      <a:avLst/>
+                    </a:prstGeom>
+                  </pic:spPr>
+                </pic:pic>
+              </a:graphicData>
+            </a:graphic>
+          </wp:inline>
+        </w:drawing>
       </w:r>
     </w:p>
     <w:p>
@@ -1185,7 +1225,7 @@
           <w:sz w:val="18"/>
           <w:szCs w:val="18"/>
         </w:rPr>
-        <w:t>naïve Feed-Forward Network</w:t>
+        <w:t>Feed-Forward Network</w:t>
       </w:r>
     </w:p>
     <w:p>
@@ -1201,7 +1241,16 @@
           <w:sz w:val="18"/>
           <w:szCs w:val="18"/>
         </w:rPr>
-        <w:t>Our first attempt is to use the feed-forward neural network (FFN) created for a class work, and adapt the input to fit that neural net. The FFN would consist of an input layer with as much nodes as there are input signals, a hidden layer</w:t>
+        <w:t>Our first attempt is to use the feed-forward neural network (FFN) created for a class work, and adapt the input to fit th</w:t>
+      </w:r>
+      <w:bookmarkStart w:id="0" w:name="_GoBack"/>
+      <w:bookmarkEnd w:id="0"/>
+      <w:r>
+        <w:rPr>
+          <w:sz w:val="18"/>
+          <w:szCs w:val="18"/>
+        </w:rPr>
+        <w:t>at neural net. The FFN would consist of an input layer with as much nodes as there are input signals, a hidden layer</w:t>
       </w:r>
       <w:r>
         <w:rPr>
@@ -1226,11 +1275,31 @@
         </w:rPr>
       </w:pPr>
       <w:r>
-        <w:rPr>
-          <w:sz w:val="18"/>
-          <w:szCs w:val="18"/>
-        </w:rPr>
-        <w:t>FIGURE HERE</w:t>
+        <w:object w:dxaOrig="12691" w:dyaOrig="6391">
+          <v:shapetype id="_x0000_t75" coordsize="21600,21600" o:spt="75" o:preferrelative="t" path="m@4@5l@4@11@9@11@9@5xe" filled="f" stroked="f">
+            <v:stroke joinstyle="miter"/>
+            <v:formulas>
+              <v:f eqn="if lineDrawn pixelLineWidth 0"/>
+              <v:f eqn="sum @0 1 0"/>
+              <v:f eqn="sum 0 0 @1"/>
+              <v:f eqn="prod @2 1 2"/>
+              <v:f eqn="prod @3 21600 pixelWidth"/>
+              <v:f eqn="prod @3 21600 pixelHeight"/>
+              <v:f eqn="sum @0 0 1"/>
+              <v:f eqn="prod @6 1 2"/>
+              <v:f eqn="prod @7 21600 pixelWidth"/>
+              <v:f eqn="sum @8 21600 0"/>
+              <v:f eqn="prod @7 21600 pixelHeight"/>
+              <v:f eqn="sum @10 21600 0"/>
+            </v:formulas>
+            <v:path o:extrusionok="f" gradientshapeok="t" o:connecttype="rect"/>
+            <o:lock v:ext="edit" aspectratio="t"/>
+          </v:shapetype>
+          <v:shape id="_x0000_i1036" type="#_x0000_t75" style="width:3in;height:108.75pt" o:ole="">
+            <v:imagedata r:id="rId11" o:title=""/>
+          </v:shape>
+          <o:OLEObject Type="Embed" ProgID="Visio.Drawing.15" ShapeID="_x0000_i1036" DrawAspect="Content" ObjectID="_1555443709" r:id="rId12"/>
+        </w:object>
       </w:r>
     </w:p>
     <w:p>
@@ -1252,28 +1321,7 @@
           <w:sz w:val="18"/>
           <w:szCs w:val="18"/>
         </w:rPr>
-        <w:t xml:space="preserve">FN. </w:t>
-      </w:r>
-      <w:r>
-        <w:rPr>
-          <w:sz w:val="18"/>
-          <w:szCs w:val="18"/>
-        </w:rPr>
-        <w:t xml:space="preserve">With Neural Networks, </w:t>
-      </w:r>
-      <w:r>
-        <w:rPr>
-          <w:sz w:val="18"/>
-          <w:szCs w:val="18"/>
-        </w:rPr>
-        <w:t xml:space="preserve">especially one simple as Feed-Forward, care must be taken to pre-process the data before </w:t>
-      </w:r>
-      <w:r>
-        <w:rPr>
-          <w:sz w:val="18"/>
-          <w:szCs w:val="18"/>
-        </w:rPr>
-        <w:t>applying the algorithm.</w:t>
+        <w:t>FN. With Neural Networks, especially one simple as Feed-Forward, care must be taken to pre-process the data before applying the algorithm.</w:t>
       </w:r>
     </w:p>
     <w:p>
@@ -1468,6 +1516,7 @@
           <w:sz w:val="18"/>
           <w:szCs w:val="18"/>
         </w:rPr>
+        <w:lastRenderedPageBreak/>
         <w:t>Dimensionality reduction</w:t>
       </w:r>
     </w:p>
@@ -1531,7 +1580,6 @@
           <w:sz w:val="18"/>
           <w:szCs w:val="18"/>
         </w:rPr>
-        <w:lastRenderedPageBreak/>
         <w:drawing>
           <wp:inline distT="0" distB="0" distL="0" distR="0">
             <wp:extent cx="2743200" cy="2047875"/>
@@ -1548,7 +1596,7 @@
                     <pic:cNvPicPr/>
                   </pic:nvPicPr>
                   <pic:blipFill>
-                    <a:blip r:embed="rId10">
+                    <a:blip r:embed="rId13">
                       <a:extLst>
                         <a:ext uri="{28A0092B-C50C-407E-A947-70E740481C1C}">
                           <a14:useLocalDpi xmlns:a14="http://schemas.microsoft.com/office/drawing/2010/main" val="0"/>
@@ -1717,23 +1765,62 @@
           <w:sz w:val="18"/>
           <w:szCs w:val="18"/>
         </w:rPr>
-        <w:t>We first pick a starting point, and search length. For every time point in this range, we calculate the variance of a small neighborhood around that point.</w:t>
-      </w:r>
-    </w:p>
-    <w:p>
-      <w:pPr>
-        <w:jc w:val="both"/>
-        <w:rPr>
-          <w:sz w:val="18"/>
-          <w:szCs w:val="18"/>
-        </w:rPr>
-      </w:pPr>
-      <w:r>
-        <w:rPr>
-          <w:sz w:val="18"/>
-          <w:szCs w:val="18"/>
-        </w:rPr>
-        <w:t>FIGURE</w:t>
+        <w:t xml:space="preserve">We first pick a starting point, and search length. For every time point in this range, we calculate the variance of a small neighborhood around that </w:t>
+      </w:r>
+      <w:r>
+        <w:rPr>
+          <w:sz w:val="18"/>
+          <w:szCs w:val="18"/>
+        </w:rPr>
+        <w:t>point.</w:t>
+      </w:r>
+      <w:r>
+        <w:rPr>
+          <w:noProof/>
+          <w:sz w:val="18"/>
+          <w:szCs w:val="18"/>
+        </w:rPr>
+        <w:drawing>
+          <wp:inline distT="0" distB="0" distL="0" distR="0">
+            <wp:extent cx="2743200" cy="2057400"/>
+            <wp:effectExtent l="0" t="0" r="0" b="0"/>
+            <wp:docPr id="4" name="Picture 4"/>
+            <wp:cNvGraphicFramePr>
+              <a:graphicFrameLocks xmlns:a="http://schemas.openxmlformats.org/drawingml/2006/main" noChangeAspect="1"/>
+            </wp:cNvGraphicFramePr>
+            <a:graphic xmlns:a="http://schemas.openxmlformats.org/drawingml/2006/main">
+              <a:graphicData uri="http://schemas.openxmlformats.org/drawingml/2006/picture">
+                <pic:pic xmlns:pic="http://schemas.openxmlformats.org/drawingml/2006/picture">
+                  <pic:nvPicPr>
+                    <pic:cNvPr id="4" name="vars.png"/>
+                    <pic:cNvPicPr/>
+                  </pic:nvPicPr>
+                  <pic:blipFill>
+                    <a:blip r:embed="rId14">
+                      <a:extLst>
+                        <a:ext uri="{28A0092B-C50C-407E-A947-70E740481C1C}">
+                          <a14:useLocalDpi xmlns:a14="http://schemas.microsoft.com/office/drawing/2010/main" val="0"/>
+                        </a:ext>
+                      </a:extLst>
+                    </a:blip>
+                    <a:stretch>
+                      <a:fillRect/>
+                    </a:stretch>
+                  </pic:blipFill>
+                  <pic:spPr>
+                    <a:xfrm>
+                      <a:off x="0" y="0"/>
+                      <a:ext cx="2743200" cy="2057400"/>
+                    </a:xfrm>
+                    <a:prstGeom prst="rect">
+                      <a:avLst/>
+                    </a:prstGeom>
+                  </pic:spPr>
+                </pic:pic>
+              </a:graphicData>
+            </a:graphic>
+          </wp:inline>
+        </w:drawing>
       </w:r>
     </w:p>
     <w:p>
@@ -1880,6 +1967,9 @@
             </m:den>
           </m:f>
           <m:r>
+            <m:rPr>
+              <m:sty m:val="p"/>
+            </m:rPr>
             <w:rPr>
               <w:rFonts w:ascii="Cambria Math" w:hAnsi="Cambria Math"/>
               <w:sz w:val="18"/>
@@ -1895,7 +1985,15 @@
               <w:sz w:val="18"/>
               <w:szCs w:val="18"/>
             </w:rPr>
-            <m:t>end=start+4*h</m:t>
+            <m:t>end=start+4*</m:t>
+          </m:r>
+          <m:r>
+            <w:rPr>
+              <w:rFonts w:ascii="Cambria Math" w:hAnsi="Cambria Math"/>
+              <w:sz w:val="18"/>
+              <w:szCs w:val="18"/>
+            </w:rPr>
+            <m:t>h</m:t>
           </m:r>
         </m:oMath>
       </m:oMathPara>
@@ -1950,17 +2048,312 @@
       </w:pPr>
       <w:r>
         <w:rPr>
-          <w:sz w:val="18"/>
-          <w:szCs w:val="18"/>
-        </w:rPr>
-        <w:t>FI</w:t>
-      </w:r>
-      <w:r>
-        <w:rPr>
-          <w:sz w:val="18"/>
-          <w:szCs w:val="18"/>
-        </w:rPr>
-        <w:t>GURE</w:t>
+          <w:noProof/>
+          <w:sz w:val="18"/>
+          <w:szCs w:val="18"/>
+        </w:rPr>
+        <w:lastRenderedPageBreak/>
+        <mc:AlternateContent>
+          <mc:Choice Requires="wps">
+            <w:drawing>
+              <wp:anchor distT="0" distB="0" distL="114300" distR="114300" simplePos="0" relativeHeight="251661312" behindDoc="0" locked="0" layoutInCell="1" allowOverlap="1">
+                <wp:simplePos x="0" y="0"/>
+                <wp:positionH relativeFrom="column">
+                  <wp:posOffset>1241946</wp:posOffset>
+                </wp:positionH>
+                <wp:positionV relativeFrom="paragraph">
+                  <wp:posOffset>1460310</wp:posOffset>
+                </wp:positionV>
+                <wp:extent cx="20472" cy="1057702"/>
+                <wp:effectExtent l="95250" t="0" r="74930" b="66675"/>
+                <wp:wrapNone/>
+                <wp:docPr id="14" name="Straight Arrow Connector 14"/>
+                <wp:cNvGraphicFramePr/>
+                <a:graphic xmlns:a="http://schemas.openxmlformats.org/drawingml/2006/main">
+                  <a:graphicData uri="http://schemas.microsoft.com/office/word/2010/wordprocessingShape">
+                    <wps:wsp>
+                      <wps:cNvCnPr/>
+                      <wps:spPr>
+                        <a:xfrm flipH="1">
+                          <a:off x="0" y="0"/>
+                          <a:ext cx="20472" cy="1057702"/>
+                        </a:xfrm>
+                        <a:prstGeom prst="straightConnector1">
+                          <a:avLst/>
+                        </a:prstGeom>
+                        <a:ln w="9525" cap="flat" cmpd="sng" algn="ctr">
+                          <a:solidFill>
+                            <a:schemeClr val="tx2"/>
+                          </a:solidFill>
+                          <a:prstDash val="dash"/>
+                          <a:round/>
+                          <a:headEnd type="none" w="med" len="med"/>
+                          <a:tailEnd type="arrow" w="med" len="med"/>
+                        </a:ln>
+                      </wps:spPr>
+                      <wps:style>
+                        <a:lnRef idx="0">
+                          <a:scrgbClr r="0" g="0" b="0"/>
+                        </a:lnRef>
+                        <a:fillRef idx="0">
+                          <a:scrgbClr r="0" g="0" b="0"/>
+                        </a:fillRef>
+                        <a:effectRef idx="0">
+                          <a:scrgbClr r="0" g="0" b="0"/>
+                        </a:effectRef>
+                        <a:fontRef idx="minor">
+                          <a:schemeClr val="tx1"/>
+                        </a:fontRef>
+                      </wps:style>
+                      <wps:bodyPr/>
+                    </wps:wsp>
+                  </a:graphicData>
+                </a:graphic>
+              </wp:anchor>
+            </w:drawing>
+          </mc:Choice>
+          <mc:Fallback>
+            <w:pict>
+              <v:shapetype w14:anchorId="62414F91" id="_x0000_t32" coordsize="21600,21600" o:spt="32" o:oned="t" path="m,l21600,21600e" filled="f">
+                <v:path arrowok="t" fillok="f" o:connecttype="none"/>
+                <o:lock v:ext="edit" shapetype="t"/>
+              </v:shapetype>
+              <v:shape id="Straight Arrow Connector 14" o:spid="_x0000_s1026" type="#_x0000_t32" style="position:absolute;margin-left:97.8pt;margin-top:115pt;width:1.6pt;height:83.3pt;flip:x;z-index:251661312;visibility:visible;mso-wrap-style:square;mso-wrap-distance-left:9pt;mso-wrap-distance-top:0;mso-wrap-distance-right:9pt;mso-wrap-distance-bottom:0;mso-position-horizontal:absolute;mso-position-horizontal-relative:text;mso-position-vertical:absolute;mso-position-vertical-relative:text" o:gfxdata="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" strokecolor="#146194 [3215]">
+                <v:stroke dashstyle="dash" endarrow="open"/>
+              </v:shape>
+            </w:pict>
+          </mc:Fallback>
+        </mc:AlternateContent>
+      </w:r>
+      <w:r>
+        <w:rPr>
+          <w:noProof/>
+          <w:sz w:val="18"/>
+          <w:szCs w:val="18"/>
+        </w:rPr>
+        <mc:AlternateContent>
+          <mc:Choice Requires="wps">
+            <w:drawing>
+              <wp:anchor distT="0" distB="0" distL="114300" distR="114300" simplePos="0" relativeHeight="251660288" behindDoc="0" locked="0" layoutInCell="1" allowOverlap="1">
+                <wp:simplePos x="0" y="0"/>
+                <wp:positionH relativeFrom="column">
+                  <wp:posOffset>1245996</wp:posOffset>
+                </wp:positionH>
+                <wp:positionV relativeFrom="paragraph">
+                  <wp:posOffset>1371600</wp:posOffset>
+                </wp:positionV>
+                <wp:extent cx="1336430" cy="135653"/>
+                <wp:effectExtent l="19050" t="76200" r="16510" b="36195"/>
+                <wp:wrapNone/>
+                <wp:docPr id="13" name="Connector: Elbow 13"/>
+                <wp:cNvGraphicFramePr/>
+                <a:graphic xmlns:a="http://schemas.openxmlformats.org/drawingml/2006/main">
+                  <a:graphicData uri="http://schemas.microsoft.com/office/word/2010/wordprocessingShape">
+                    <wps:wsp>
+                      <wps:cNvCnPr/>
+                      <wps:spPr>
+                        <a:xfrm flipH="1" flipV="1">
+                          <a:off x="0" y="0"/>
+                          <a:ext cx="1336430" cy="135653"/>
+                        </a:xfrm>
+                        <a:prstGeom prst="bentConnector3">
+                          <a:avLst>
+                            <a:gd name="adj1" fmla="val 87523"/>
+                          </a:avLst>
+                        </a:prstGeom>
+                        <a:ln w="9525" cap="flat" cmpd="sng" algn="ctr">
+                          <a:solidFill>
+                            <a:schemeClr val="accent1"/>
+                          </a:solidFill>
+                          <a:prstDash val="solid"/>
+                          <a:round/>
+                          <a:headEnd type="none" w="med" len="med"/>
+                          <a:tailEnd type="arrow" w="med" len="med"/>
+                        </a:ln>
+                      </wps:spPr>
+                      <wps:style>
+                        <a:lnRef idx="0">
+                          <a:scrgbClr r="0" g="0" b="0"/>
+                        </a:lnRef>
+                        <a:fillRef idx="0">
+                          <a:scrgbClr r="0" g="0" b="0"/>
+                        </a:fillRef>
+                        <a:effectRef idx="0">
+                          <a:scrgbClr r="0" g="0" b="0"/>
+                        </a:effectRef>
+                        <a:fontRef idx="minor">
+                          <a:schemeClr val="tx1"/>
+                        </a:fontRef>
+                      </wps:style>
+                      <wps:bodyPr/>
+                    </wps:wsp>
+                  </a:graphicData>
+                </a:graphic>
+                <wp14:sizeRelH relativeFrom="margin">
+                  <wp14:pctWidth>0</wp14:pctWidth>
+                </wp14:sizeRelH>
+                <wp14:sizeRelV relativeFrom="margin">
+                  <wp14:pctHeight>0</wp14:pctHeight>
+                </wp14:sizeRelV>
+              </wp:anchor>
+            </w:drawing>
+          </mc:Choice>
+          <mc:Fallback>
+            <w:pict>
+              <v:shapetype w14:anchorId="24CE06C2" id="_x0000_t34" coordsize="21600,21600" o:spt="34" o:oned="t" adj="10800" path="m,l@0,0@0,21600,21600,21600e" filled="f">
+                <v:stroke joinstyle="miter"/>
+                <v:formulas>
+                  <v:f eqn="val #0"/>
+                </v:formulas>
+                <v:path arrowok="t" fillok="f" o:connecttype="none"/>
+                <v:handles>
+                  <v:h position="#0,center"/>
+                </v:handles>
+                <o:lock v:ext="edit" shapetype="t"/>
+              </v:shapetype>
+              <v:shape id="Connector: Elbow 13" o:spid="_x0000_s1026" type="#_x0000_t34" style="position:absolute;margin-left:98.1pt;margin-top:108pt;width:105.25pt;height:10.7pt;flip:x y;z-index:251660288;visibility:visible;mso-wrap-style:square;mso-width-percent:0;mso-height-percent:0;mso-wrap-distance-left:9pt;mso-wrap-distance-top:0;mso-wrap-distance-right:9pt;mso-wrap-distance-bottom:0;mso-position-horizontal:absolute;mso-position-horizontal-relative:text;mso-position-vertical:absolute;mso-position-vertical-relative:text;mso-width-percent:0;mso-height-percent:0;mso-width-relative:margin;mso-height-relative:margin" o:gfxdata="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" adj="18905" strokecolor="#052f61 [3204]">
+                <v:stroke endarrow="open" joinstyle="round"/>
+              </v:shape>
+            </w:pict>
+          </mc:Fallback>
+        </mc:AlternateContent>
+      </w:r>
+      <w:r>
+        <w:rPr>
+          <w:noProof/>
+          <w:sz w:val="18"/>
+          <w:szCs w:val="18"/>
+        </w:rPr>
+        <mc:AlternateContent>
+          <mc:Choice Requires="wps">
+            <w:drawing>
+              <wp:anchor distT="0" distB="0" distL="114300" distR="114300" simplePos="0" relativeHeight="251659264" behindDoc="0" locked="0" layoutInCell="1" allowOverlap="1">
+                <wp:simplePos x="0" y="0"/>
+                <wp:positionH relativeFrom="column">
+                  <wp:posOffset>-30145</wp:posOffset>
+                </wp:positionH>
+                <wp:positionV relativeFrom="paragraph">
+                  <wp:posOffset>1371600</wp:posOffset>
+                </wp:positionV>
+                <wp:extent cx="1281165" cy="156845"/>
+                <wp:effectExtent l="0" t="76200" r="0" b="33655"/>
+                <wp:wrapNone/>
+                <wp:docPr id="12" name="Connector: Elbow 12"/>
+                <wp:cNvGraphicFramePr/>
+                <a:graphic xmlns:a="http://schemas.openxmlformats.org/drawingml/2006/main">
+                  <a:graphicData uri="http://schemas.microsoft.com/office/word/2010/wordprocessingShape">
+                    <wps:wsp>
+                      <wps:cNvCnPr/>
+                      <wps:spPr>
+                        <a:xfrm flipV="1">
+                          <a:off x="0" y="0"/>
+                          <a:ext cx="1281165" cy="156845"/>
+                        </a:xfrm>
+                        <a:prstGeom prst="bentConnector3">
+                          <a:avLst>
+                            <a:gd name="adj1" fmla="val 88303"/>
+                          </a:avLst>
+                        </a:prstGeom>
+                        <a:ln w="9525" cap="flat" cmpd="sng" algn="ctr">
+                          <a:solidFill>
+                            <a:schemeClr val="accent1"/>
+                          </a:solidFill>
+                          <a:prstDash val="solid"/>
+                          <a:round/>
+                          <a:headEnd type="none" w="med" len="med"/>
+                          <a:tailEnd type="arrow" w="med" len="med"/>
+                        </a:ln>
+                      </wps:spPr>
+                      <wps:style>
+                        <a:lnRef idx="0">
+                          <a:scrgbClr r="0" g="0" b="0"/>
+                        </a:lnRef>
+                        <a:fillRef idx="0">
+                          <a:scrgbClr r="0" g="0" b="0"/>
+                        </a:fillRef>
+                        <a:effectRef idx="0">
+                          <a:scrgbClr r="0" g="0" b="0"/>
+                        </a:effectRef>
+                        <a:fontRef idx="minor">
+                          <a:schemeClr val="tx1"/>
+                        </a:fontRef>
+                      </wps:style>
+                      <wps:bodyPr/>
+                    </wps:wsp>
+                  </a:graphicData>
+                </a:graphic>
+                <wp14:sizeRelH relativeFrom="margin">
+                  <wp14:pctWidth>0</wp14:pctWidth>
+                </wp14:sizeRelH>
+                <wp14:sizeRelV relativeFrom="margin">
+                  <wp14:pctHeight>0</wp14:pctHeight>
+                </wp14:sizeRelV>
+              </wp:anchor>
+            </w:drawing>
+          </mc:Choice>
+          <mc:Fallback>
+            <w:pict>
+              <v:shape w14:anchorId="54EB289C" id="Connector: Elbow 12" o:spid="_x0000_s1026" type="#_x0000_t34" style="position:absolute;margin-left:-2.35pt;margin-top:108pt;width:100.9pt;height:12.35pt;flip:y;z-index:251659264;visibility:visible;mso-wrap-style:square;mso-width-percent:0;mso-height-percent:0;mso-wrap-distance-left:9pt;mso-wrap-distance-top:0;mso-wrap-distance-right:9pt;mso-wrap-distance-bottom:0;mso-position-horizontal:absolute;mso-position-horizontal-relative:text;mso-position-vertical:absolute;mso-position-vertical-relative:text;mso-width-percent:0;mso-height-percent:0;mso-width-relative:margin;mso-height-relative:margin" o:gfxdata="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" adj="19073" strokecolor="#052f61 [3204]">
+                <v:stroke endarrow="open" joinstyle="round"/>
+              </v:shape>
+            </w:pict>
+          </mc:Fallback>
+        </mc:AlternateContent>
+      </w:r>
+      <w:r>
+        <w:rPr>
+          <w:noProof/>
+          <w:sz w:val="18"/>
+          <w:szCs w:val="18"/>
+        </w:rPr>
+        <w:drawing>
+          <wp:inline distT="0" distB="0" distL="0" distR="0">
+            <wp:extent cx="2582036" cy="1422796"/>
+            <wp:effectExtent l="0" t="0" r="8890" b="6350"/>
+            <wp:docPr id="10" name="Picture 10"/>
+            <wp:cNvGraphicFramePr>
+              <a:graphicFrameLocks xmlns:a="http://schemas.openxmlformats.org/drawingml/2006/main" noChangeAspect="1"/>
+            </wp:cNvGraphicFramePr>
+            <a:graphic xmlns:a="http://schemas.openxmlformats.org/drawingml/2006/main">
+              <a:graphicData uri="http://schemas.openxmlformats.org/drawingml/2006/picture">
+                <pic:pic xmlns:pic="http://schemas.openxmlformats.org/drawingml/2006/picture">
+                  <pic:nvPicPr>
+                    <pic:cNvPr id="10" name="good1.png"/>
+                    <pic:cNvPicPr/>
+                  </pic:nvPicPr>
+                  <pic:blipFill rotWithShape="1">
+                    <a:blip r:embed="rId15">
+                      <a:extLst>
+                        <a:ext uri="{28A0092B-C50C-407E-A947-70E740481C1C}">
+                          <a14:useLocalDpi xmlns:a14="http://schemas.microsoft.com/office/drawing/2010/main" val="0"/>
+                        </a:ext>
+                      </a:extLst>
+                    </a:blip>
+                    <a:srcRect l="30157" t="14689" r="40869" b="16097"/>
+                    <a:stretch/>
+                  </pic:blipFill>
+                  <pic:spPr bwMode="auto">
+                    <a:xfrm>
+                      <a:off x="0" y="0"/>
+                      <a:ext cx="2614729" cy="1440811"/>
+                    </a:xfrm>
+                    <a:prstGeom prst="rect">
+                      <a:avLst/>
+                    </a:prstGeom>
+                    <a:ln>
+                      <a:noFill/>
+                    </a:ln>
+                    <a:extLst>
+                      <a:ext uri="{53640926-AAD7-44D8-BBD7-CCE9431645EC}">
+                        <a14:shadowObscured xmlns:a14="http://schemas.microsoft.com/office/drawing/2010/main"/>
+                      </a:ext>
+                    </a:extLst>
+                  </pic:spPr>
+                </pic:pic>
+              </a:graphicData>
+            </a:graphic>
+          </wp:inline>
+        </w:drawing>
       </w:r>
     </w:p>
     <w:p>
@@ -1973,6 +2366,63 @@
       </w:pPr>
       <w:r>
         <w:rPr>
+          <w:noProof/>
+          <w:sz w:val="18"/>
+          <w:szCs w:val="18"/>
+        </w:rPr>
+        <w:drawing>
+          <wp:inline distT="0" distB="0" distL="0" distR="0">
+            <wp:extent cx="2743200" cy="2057400"/>
+            <wp:effectExtent l="0" t="0" r="0" b="0"/>
+            <wp:docPr id="11" name="Picture 11"/>
+            <wp:cNvGraphicFramePr>
+              <a:graphicFrameLocks xmlns:a="http://schemas.openxmlformats.org/drawingml/2006/main" noChangeAspect="1"/>
+            </wp:cNvGraphicFramePr>
+            <a:graphic xmlns:a="http://schemas.openxmlformats.org/drawingml/2006/main">
+              <a:graphicData uri="http://schemas.openxmlformats.org/drawingml/2006/picture">
+                <pic:pic xmlns:pic="http://schemas.openxmlformats.org/drawingml/2006/picture">
+                  <pic:nvPicPr>
+                    <pic:cNvPr id="11" name="good1.png"/>
+                    <pic:cNvPicPr/>
+                  </pic:nvPicPr>
+                  <pic:blipFill>
+                    <a:blip r:embed="rId15">
+                      <a:extLst>
+                        <a:ext uri="{28A0092B-C50C-407E-A947-70E740481C1C}">
+                          <a14:useLocalDpi xmlns:a14="http://schemas.microsoft.com/office/drawing/2010/main" val="0"/>
+                        </a:ext>
+                      </a:extLst>
+                    </a:blip>
+                    <a:stretch>
+                      <a:fillRect/>
+                    </a:stretch>
+                  </pic:blipFill>
+                  <pic:spPr>
+                    <a:xfrm>
+                      <a:off x="0" y="0"/>
+                      <a:ext cx="2743200" cy="2057400"/>
+                    </a:xfrm>
+                    <a:prstGeom prst="rect">
+                      <a:avLst/>
+                    </a:prstGeom>
+                  </pic:spPr>
+                </pic:pic>
+              </a:graphicData>
+            </a:graphic>
+          </wp:inline>
+        </w:drawing>
+      </w:r>
+    </w:p>
+    <w:p>
+      <w:pPr>
+        <w:jc w:val="both"/>
+        <w:rPr>
+          <w:sz w:val="18"/>
+          <w:szCs w:val="18"/>
+        </w:rPr>
+      </w:pPr>
+      <w:r>
+        <w:rPr>
           <w:sz w:val="18"/>
           <w:szCs w:val="18"/>
         </w:rPr>
@@ -1996,10 +2446,51 @@
       </w:pPr>
       <w:r>
         <w:rPr>
-          <w:sz w:val="18"/>
-          <w:szCs w:val="18"/>
-        </w:rPr>
-        <w:t>FIGURE</w:t>
+          <w:noProof/>
+          <w:sz w:val="18"/>
+          <w:szCs w:val="18"/>
+        </w:rPr>
+        <w:drawing>
+          <wp:inline distT="0" distB="0" distL="0" distR="0">
+            <wp:extent cx="2743200" cy="2057400"/>
+            <wp:effectExtent l="0" t="0" r="0" b="0"/>
+            <wp:docPr id="5" name="Picture 5"/>
+            <wp:cNvGraphicFramePr>
+              <a:graphicFrameLocks xmlns:a="http://schemas.openxmlformats.org/drawingml/2006/main" noChangeAspect="1"/>
+            </wp:cNvGraphicFramePr>
+            <a:graphic xmlns:a="http://schemas.openxmlformats.org/drawingml/2006/main">
+              <a:graphicData uri="http://schemas.openxmlformats.org/drawingml/2006/picture">
+                <pic:pic xmlns:pic="http://schemas.openxmlformats.org/drawingml/2006/picture">
+                  <pic:nvPicPr>
+                    <pic:cNvPr id="5" name="good2.png"/>
+                    <pic:cNvPicPr/>
+                  </pic:nvPicPr>
+                  <pic:blipFill>
+                    <a:blip r:embed="rId16">
+                      <a:extLst>
+                        <a:ext uri="{28A0092B-C50C-407E-A947-70E740481C1C}">
+                          <a14:useLocalDpi xmlns:a14="http://schemas.microsoft.com/office/drawing/2010/main" val="0"/>
+                        </a:ext>
+                      </a:extLst>
+                    </a:blip>
+                    <a:stretch>
+                      <a:fillRect/>
+                    </a:stretch>
+                  </pic:blipFill>
+                  <pic:spPr>
+                    <a:xfrm>
+                      <a:off x="0" y="0"/>
+                      <a:ext cx="2743200" cy="2057400"/>
+                    </a:xfrm>
+                    <a:prstGeom prst="rect">
+                      <a:avLst/>
+                    </a:prstGeom>
+                  </pic:spPr>
+                </pic:pic>
+              </a:graphicData>
+            </a:graphic>
+          </wp:inline>
+        </w:drawing>
       </w:r>
     </w:p>
     <w:p>
@@ -2042,10 +2533,51 @@
       </w:pPr>
       <w:r>
         <w:rPr>
-          <w:sz w:val="18"/>
-          <w:szCs w:val="18"/>
-        </w:rPr>
-        <w:t>FIGURE</w:t>
+          <w:noProof/>
+          <w:sz w:val="18"/>
+          <w:szCs w:val="18"/>
+        </w:rPr>
+        <w:drawing>
+          <wp:inline distT="0" distB="0" distL="0" distR="0">
+            <wp:extent cx="2743200" cy="2057400"/>
+            <wp:effectExtent l="0" t="0" r="0" b="0"/>
+            <wp:docPr id="6" name="Picture 6"/>
+            <wp:cNvGraphicFramePr>
+              <a:graphicFrameLocks xmlns:a="http://schemas.openxmlformats.org/drawingml/2006/main" noChangeAspect="1"/>
+            </wp:cNvGraphicFramePr>
+            <a:graphic xmlns:a="http://schemas.openxmlformats.org/drawingml/2006/main">
+              <a:graphicData uri="http://schemas.openxmlformats.org/drawingml/2006/picture">
+                <pic:pic xmlns:pic="http://schemas.openxmlformats.org/drawingml/2006/picture">
+                  <pic:nvPicPr>
+                    <pic:cNvPr id="6" name="bad1.png"/>
+                    <pic:cNvPicPr/>
+                  </pic:nvPicPr>
+                  <pic:blipFill>
+                    <a:blip r:embed="rId17">
+                      <a:extLst>
+                        <a:ext uri="{28A0092B-C50C-407E-A947-70E740481C1C}">
+                          <a14:useLocalDpi xmlns:a14="http://schemas.microsoft.com/office/drawing/2010/main" val="0"/>
+                        </a:ext>
+                      </a:extLst>
+                    </a:blip>
+                    <a:stretch>
+                      <a:fillRect/>
+                    </a:stretch>
+                  </pic:blipFill>
+                  <pic:spPr>
+                    <a:xfrm>
+                      <a:off x="0" y="0"/>
+                      <a:ext cx="2743200" cy="2057400"/>
+                    </a:xfrm>
+                    <a:prstGeom prst="rect">
+                      <a:avLst/>
+                    </a:prstGeom>
+                  </pic:spPr>
+                </pic:pic>
+              </a:graphicData>
+            </a:graphic>
+          </wp:inline>
+        </w:drawing>
       </w:r>
     </w:p>
     <w:p>
@@ -2203,6 +2735,7 @@
     <w:p>
       <w:pPr>
         <w:pStyle w:val="Heading2"/>
+        <w:jc w:val="both"/>
         <w:rPr>
           <w:sz w:val="18"/>
           <w:szCs w:val="18"/>
@@ -2225,6 +2758,7 @@
     </w:p>
     <w:p>
       <w:pPr>
+        <w:jc w:val="both"/>
         <w:rPr>
           <w:sz w:val="18"/>
           <w:szCs w:val="18"/>
@@ -2254,6 +2788,7 @@
     </w:p>
     <w:p>
       <w:pPr>
+        <w:jc w:val="both"/>
         <w:rPr>
           <w:sz w:val="18"/>
           <w:szCs w:val="18"/>
@@ -2276,6 +2811,7 @@
     </w:p>
     <w:p>
       <w:pPr>
+        <w:jc w:val="both"/>
         <w:rPr>
           <w:sz w:val="18"/>
           <w:szCs w:val="18"/>
@@ -2291,17 +2827,55 @@
     </w:p>
     <w:p>
       <w:pPr>
+        <w:jc w:val="both"/>
+        <w:rPr>
+          <w:sz w:val="18"/>
+          <w:szCs w:val="18"/>
+        </w:rPr>
+      </w:pPr>
+    </w:p>
+    <w:p>
+      <w:pPr>
+        <w:jc w:val="both"/>
+        <w:rPr>
+          <w:sz w:val="18"/>
+          <w:szCs w:val="18"/>
+        </w:rPr>
+      </w:pPr>
+    </w:p>
+    <w:p>
+      <w:pPr>
+        <w:jc w:val="both"/>
+        <w:rPr>
+          <w:sz w:val="18"/>
+          <w:szCs w:val="18"/>
+        </w:rPr>
+      </w:pPr>
+    </w:p>
+    <w:p>
+      <w:pPr>
+        <w:jc w:val="both"/>
+        <w:rPr>
+          <w:sz w:val="18"/>
+          <w:szCs w:val="18"/>
+        </w:rPr>
+      </w:pPr>
+    </w:p>
+    <w:p>
+      <w:pPr>
         <w:pStyle w:val="Heading2"/>
-        <w:rPr>
-          <w:sz w:val="18"/>
-          <w:szCs w:val="18"/>
-        </w:rPr>
-      </w:pPr>
-      <w:r>
-        <w:rPr>
-          <w:sz w:val="18"/>
-          <w:szCs w:val="18"/>
-        </w:rPr>
+        <w:jc w:val="both"/>
+        <w:rPr>
+          <w:sz w:val="18"/>
+          <w:szCs w:val="18"/>
+        </w:rPr>
+      </w:pPr>
+      <w:r>
+        <w:rPr>
+          <w:sz w:val="18"/>
+          <w:szCs w:val="18"/>
+        </w:rPr>
+        <w:lastRenderedPageBreak/>
         <w:t>Results</w:t>
       </w:r>
     </w:p>
@@ -2318,7 +2892,6 @@
           <w:sz w:val="18"/>
           <w:szCs w:val="18"/>
         </w:rPr>
-        <w:lastRenderedPageBreak/>
         <w:t xml:space="preserve">Finally, these </w:t>
       </w:r>
       <w:r>
@@ -2332,17 +2905,14 @@
     <w:p>
       <w:pPr>
         <w:jc w:val="both"/>
-        <w:rPr>
-          <w:sz w:val="18"/>
-          <w:szCs w:val="18"/>
-        </w:rPr>
-      </w:pPr>
-      <w:r>
-        <w:rPr>
-          <w:sz w:val="18"/>
-          <w:szCs w:val="18"/>
-        </w:rPr>
-        <w:t>Architecture FIGURE</w:t>
+      </w:pPr>
+      <w:r>
+        <w:object w:dxaOrig="15930" w:dyaOrig="6391">
+          <v:shape id="_x0000_i1033" type="#_x0000_t75" style="width:3in;height:86.25pt" o:ole="">
+            <v:imagedata r:id="rId18" o:title=""/>
+          </v:shape>
+          <o:OLEObject Type="Embed" ProgID="Visio.Drawing.15" ShapeID="_x0000_i1033" DrawAspect="Content" ObjectID="_1555443710" r:id="rId19"/>
+        </w:object>
       </w:r>
     </w:p>
     <w:p>
@@ -2449,6 +3019,63 @@
     </w:p>
     <w:p>
       <w:pPr>
+        <w:jc w:val="center"/>
+        <w:rPr>
+          <w:sz w:val="18"/>
+          <w:szCs w:val="18"/>
+        </w:rPr>
+      </w:pPr>
+      <w:r>
+        <w:rPr>
+          <w:noProof/>
+          <w:sz w:val="18"/>
+          <w:szCs w:val="18"/>
+        </w:rPr>
+        <w:drawing>
+          <wp:inline distT="0" distB="0" distL="0" distR="0">
+            <wp:extent cx="2619375" cy="3168109"/>
+            <wp:effectExtent l="0" t="0" r="0" b="0"/>
+            <wp:docPr id="7" name="Picture 7"/>
+            <wp:cNvGraphicFramePr>
+              <a:graphicFrameLocks xmlns:a="http://schemas.openxmlformats.org/drawingml/2006/main" noChangeAspect="1"/>
+            </wp:cNvGraphicFramePr>
+            <a:graphic xmlns:a="http://schemas.openxmlformats.org/drawingml/2006/main">
+              <a:graphicData uri="http://schemas.openxmlformats.org/drawingml/2006/picture">
+                <pic:pic xmlns:pic="http://schemas.openxmlformats.org/drawingml/2006/picture">
+                  <pic:nvPicPr>
+                    <pic:cNvPr id="7" name="3DC9BD8.tmp"/>
+                    <pic:cNvPicPr/>
+                  </pic:nvPicPr>
+                  <pic:blipFill>
+                    <a:blip r:embed="rId20">
+                      <a:extLst>
+                        <a:ext uri="{28A0092B-C50C-407E-A947-70E740481C1C}">
+                          <a14:useLocalDpi xmlns:a14="http://schemas.microsoft.com/office/drawing/2010/main" val="0"/>
+                        </a:ext>
+                      </a:extLst>
+                    </a:blip>
+                    <a:stretch>
+                      <a:fillRect/>
+                    </a:stretch>
+                  </pic:blipFill>
+                  <pic:spPr>
+                    <a:xfrm>
+                      <a:off x="0" y="0"/>
+                      <a:ext cx="2624572" cy="3174394"/>
+                    </a:xfrm>
+                    <a:prstGeom prst="rect">
+                      <a:avLst/>
+                    </a:prstGeom>
+                  </pic:spPr>
+                </pic:pic>
+              </a:graphicData>
+            </a:graphic>
+          </wp:inline>
+        </w:drawing>
+      </w:r>
+    </w:p>
+    <w:p>
+      <w:pPr>
         <w:jc w:val="both"/>
         <w:rPr>
           <w:sz w:val="18"/>
@@ -2457,10 +3084,51 @@
       </w:pPr>
       <w:r>
         <w:rPr>
-          <w:sz w:val="18"/>
-          <w:szCs w:val="18"/>
-        </w:rPr>
-        <w:t>FIGURE</w:t>
+          <w:noProof/>
+          <w:sz w:val="18"/>
+          <w:szCs w:val="18"/>
+        </w:rPr>
+        <w:drawing>
+          <wp:inline distT="0" distB="0" distL="0" distR="0">
+            <wp:extent cx="2743200" cy="1589405"/>
+            <wp:effectExtent l="0" t="0" r="0" b="0"/>
+            <wp:docPr id="9" name="Picture 9"/>
+            <wp:cNvGraphicFramePr>
+              <a:graphicFrameLocks xmlns:a="http://schemas.openxmlformats.org/drawingml/2006/main" noChangeAspect="1"/>
+            </wp:cNvGraphicFramePr>
+            <a:graphic xmlns:a="http://schemas.openxmlformats.org/drawingml/2006/main">
+              <a:graphicData uri="http://schemas.openxmlformats.org/drawingml/2006/picture">
+                <pic:pic xmlns:pic="http://schemas.openxmlformats.org/drawingml/2006/picture">
+                  <pic:nvPicPr>
+                    <pic:cNvPr id="9" name="3DCA747.tmp"/>
+                    <pic:cNvPicPr/>
+                  </pic:nvPicPr>
+                  <pic:blipFill>
+                    <a:blip r:embed="rId21">
+                      <a:extLst>
+                        <a:ext uri="{28A0092B-C50C-407E-A947-70E740481C1C}">
+                          <a14:useLocalDpi xmlns:a14="http://schemas.microsoft.com/office/drawing/2010/main" val="0"/>
+                        </a:ext>
+                      </a:extLst>
+                    </a:blip>
+                    <a:stretch>
+                      <a:fillRect/>
+                    </a:stretch>
+                  </pic:blipFill>
+                  <pic:spPr>
+                    <a:xfrm>
+                      <a:off x="0" y="0"/>
+                      <a:ext cx="2743200" cy="1589405"/>
+                    </a:xfrm>
+                    <a:prstGeom prst="rect">
+                      <a:avLst/>
+                    </a:prstGeom>
+                  </pic:spPr>
+                </pic:pic>
+              </a:graphicData>
+            </a:graphic>
+          </wp:inline>
+        </w:drawing>
       </w:r>
     </w:p>
     <w:p>
@@ -2476,7 +3144,14 @@
           <w:sz w:val="18"/>
           <w:szCs w:val="18"/>
         </w:rPr>
-        <w:t>FIGURE</w:t>
+        <w:t xml:space="preserve">As you can see, </w:t>
+      </w:r>
+      <w:r>
+        <w:rPr>
+          <w:sz w:val="18"/>
+          <w:szCs w:val="18"/>
+        </w:rPr>
+        <w:t>the neural network began epoch 0 being only able to identify 30% of the diagnosis correctly, and 60% of healthy/unhealthy correctly.</w:t>
       </w:r>
     </w:p>
     <w:p>
@@ -2492,14 +3167,7 @@
           <w:sz w:val="18"/>
           <w:szCs w:val="18"/>
         </w:rPr>
-        <w:t xml:space="preserve">As you can see, </w:t>
-      </w:r>
-      <w:r>
-        <w:rPr>
-          <w:sz w:val="18"/>
-          <w:szCs w:val="18"/>
-        </w:rPr>
-        <w:t>the neural network began epoch 0 being only able to identify 30% of the diagnosis correctly, and 60% of healthy/unhealthy correctly.</w:t>
+        <w:t>By epoch 44, our accuracy for diagnosis is 70.1%. We can identify healthy and unhealthy patients with 99.4% accuracy.</w:t>
       </w:r>
     </w:p>
     <w:p>
@@ -2515,7 +3183,21 @@
           <w:sz w:val="18"/>
           <w:szCs w:val="18"/>
         </w:rPr>
-        <w:t>By epoch 44, our accuracy for diagnosis is 70.1%. We can identify healthy and unhealthy patients with 99.4% accuracy.</w:t>
+        <w:t xml:space="preserve">Finally, at epoch 175, the network </w:t>
+      </w:r>
+      <w:r>
+        <w:rPr>
+          <w:sz w:val="18"/>
+          <w:szCs w:val="18"/>
+        </w:rPr>
+        <w:t>can</w:t>
+      </w:r>
+      <w:r>
+        <w:rPr>
+          <w:sz w:val="18"/>
+          <w:szCs w:val="18"/>
+        </w:rPr>
+        <w:t xml:space="preserve"> predict diagnosis with 76.4% accuracy, and able to distinguish healthy from unhealthy 100% of the time.</w:t>
       </w:r>
     </w:p>
     <w:p>
@@ -2703,7 +3385,15 @@
           <w:sz w:val="18"/>
           <w:szCs w:val="18"/>
         </w:rPr>
-        <w:t xml:space="preserve"> JE, Moody GB, Peng C-K, Stanley HE. </w:t>
+        <w:t xml:space="preserve"> JE, Moody GB, </w:t>
+      </w:r>
+      <w:r>
+        <w:rPr>
+          <w:sz w:val="18"/>
+          <w:szCs w:val="18"/>
+        </w:rPr>
+        <w:lastRenderedPageBreak/>
+        <w:t xml:space="preserve">Peng C-K, Stanley HE. </w:t>
       </w:r>
       <w:proofErr w:type="spellStart"/>
       <w:r>
@@ -2769,7 +3459,7 @@
         </w:rPr>
         <w:t>215-e220 [Circulation Electronic Pages; </w:t>
       </w:r>
-      <w:hyperlink r:id="rId11" w:tgtFrame="other" w:history="1">
+      <w:hyperlink r:id="rId22" w:tgtFrame="other" w:history="1">
         <w:r>
           <w:rPr>
             <w:sz w:val="18"/>
@@ -2800,7 +3490,7 @@
         </w:rPr>
         <w:t xml:space="preserve">ECG Data. Retrieved from </w:t>
       </w:r>
-      <w:hyperlink r:id="rId12" w:history="1">
+      <w:hyperlink r:id="rId23" w:history="1">
         <w:r>
           <w:rPr>
             <w:rStyle w:val="Hyperlink"/>
@@ -2903,7 +3593,7 @@
         </w:rPr>
         <w:t xml:space="preserve"> Retrieved from </w:t>
       </w:r>
-      <w:hyperlink r:id="rId13" w:history="1">
+      <w:hyperlink r:id="rId24" w:history="1">
         <w:r>
           <w:rPr>
             <w:rStyle w:val="Hyperlink"/>
@@ -2998,7 +3688,7 @@
           <w:rPr>
             <w:noProof/>
           </w:rPr>
-          <w:t>4</w:t>
+          <w:t>6</w:t>
         </w:r>
         <w:r>
           <w:rPr>
@@ -4907,578 +5597,6 @@
 </w:styles>
 </file>
 
-<file path=word/glossary/document.xml><?xml version="1.0" encoding="utf-8"?>
-<w:glossaryDocument xmlns:wpc="http://schemas.microsoft.com/office/word/2010/wordprocessingCanvas" xmlns:cx="http://schemas.microsoft.com/office/drawing/2014/chartex" xmlns:cx1="http://schemas.microsoft.com/office/drawing/2015/9/8/chartex" xmlns:cx2="http://schemas.microsoft.com/office/drawing/2015/10/21/chartex" xmlns:cx3="http://schemas.microsoft.com/office/drawing/2016/5/9/chartex" xmlns:cx4="http://schemas.microsoft.com/office/drawing/2016/5/10/chartex" xmlns:cx5="http://schemas.microsoft.com/office/drawing/2016/5/11/chartex" xmlns:mc="http://schemas.openxmlformats.org/markup-compatibility/2006" xmlns:o="urn:schemas-microsoft-com:office:office" xmlns:r="http://schemas.openxmlformats.org/officeDocument/2006/relationships" xmlns:m="http://schemas.openxmlformats.org/officeDocument/2006/math" xmlns:v="urn:schemas-microsoft-com:vml" xmlns:wp14="http://schemas.microsoft.com/office/word/2010/wordprocessingDrawing" xmlns:wp="http://schemas.openxmlformats.org/drawingml/2006/wordprocessingDrawing" xmlns:w10="urn:schemas-microsoft-com:office:word" xmlns:w="http://schemas.openxmlformats.org/wordprocessingml/2006/main" xmlns:w14="http://schemas.microsoft.com/office/word/2010/wordml" xmlns:w15="http://schemas.microsoft.com/office/word/2012/wordml" xmlns:w16se="http://schemas.microsoft.com/office/word/2015/wordml/symex" xmlns:wpg="http://schemas.microsoft.com/office/word/2010/wordprocessingGroup" xmlns:wpi="http://schemas.microsoft.com/office/word/2010/wordprocessingInk" xmlns:wne="http://schemas.microsoft.com/office/word/2006/wordml" xmlns:wps="http://schemas.microsoft.com/office/word/2010/wordprocessingShape" mc:Ignorable="w14 w15 w16se wp14"/>
-</file>
-
-<file path=word/glossary/fontTable.xml><?xml version="1.0" encoding="utf-8"?>
-<w:fonts xmlns:mc="http://schemas.openxmlformats.org/markup-compatibility/2006" xmlns:r="http://schemas.openxmlformats.org/officeDocument/2006/relationships" xmlns:w="http://schemas.openxmlformats.org/wordprocessingml/2006/main" xmlns:w14="http://schemas.microsoft.com/office/word/2010/wordml" xmlns:w15="http://schemas.microsoft.com/office/word/2012/wordml" xmlns:w16se="http://schemas.microsoft.com/office/word/2015/wordml/symex" mc:Ignorable="w14 w15 w16se">
-  <w:font w:name="Symbol">
-    <w:panose1 w:val="05050102010706020507"/>
-    <w:charset w:val="02"/>
-    <w:family w:val="roman"/>
-    <w:pitch w:val="variable"/>
-    <w:sig w:usb0="00000000" w:usb1="10000000" w:usb2="00000000" w:usb3="00000000" w:csb0="80000000" w:csb1="00000000"/>
-  </w:font>
-  <w:font w:name="Times New Roman">
-    <w:panose1 w:val="02020603050405020304"/>
-    <w:charset w:val="00"/>
-    <w:family w:val="roman"/>
-    <w:pitch w:val="variable"/>
-    <w:sig w:usb0="E0002EFF" w:usb1="C000785B" w:usb2="00000009" w:usb3="00000000" w:csb0="000001FF" w:csb1="00000000"/>
-  </w:font>
-  <w:font w:name="Courier New">
-    <w:panose1 w:val="02070309020205020404"/>
-    <w:charset w:val="00"/>
-    <w:family w:val="modern"/>
-    <w:pitch w:val="fixed"/>
-    <w:sig w:usb0="E0002EFF" w:usb1="C0007843" w:usb2="00000009" w:usb3="00000000" w:csb0="000001FF" w:csb1="00000000"/>
-  </w:font>
-  <w:font w:name="Wingdings">
-    <w:panose1 w:val="05000000000000000000"/>
-    <w:charset w:val="02"/>
-    <w:family w:val="auto"/>
-    <w:pitch w:val="variable"/>
-    <w:sig w:usb0="00000000" w:usb1="10000000" w:usb2="00000000" w:usb3="00000000" w:csb0="80000000" w:csb1="00000000"/>
-  </w:font>
-  <w:font w:name="Century Gothic">
-    <w:panose1 w:val="020B0502020202020204"/>
-    <w:charset w:val="00"/>
-    <w:family w:val="swiss"/>
-    <w:pitch w:val="variable"/>
-    <w:sig w:usb0="00000287" w:usb1="00000000" w:usb2="00000000" w:usb3="00000000" w:csb0="0000009F" w:csb1="00000000"/>
-  </w:font>
-  <w:font w:name="YouYuan">
-    <w:altName w:val="SimSun"/>
-    <w:panose1 w:val="00000000000000000000"/>
-    <w:charset w:val="86"/>
-    <w:family w:val="roman"/>
-    <w:notTrueType/>
-    <w:pitch w:val="default"/>
-  </w:font>
-  <w:font w:name="Cambria Math">
-    <w:panose1 w:val="02040503050406030204"/>
-    <w:charset w:val="00"/>
-    <w:family w:val="roman"/>
-    <w:pitch w:val="variable"/>
-    <w:sig w:usb0="E00002FF" w:usb1="420024FF" w:usb2="00000000" w:usb3="00000000" w:csb0="0000019F" w:csb1="00000000"/>
-  </w:font>
-  <w:font w:name="Calibri">
-    <w:panose1 w:val="020F0502020204030204"/>
-    <w:charset w:val="00"/>
-    <w:family w:val="swiss"/>
-    <w:pitch w:val="variable"/>
-    <w:sig w:usb0="E0002AFF" w:usb1="C000247B" w:usb2="00000009" w:usb3="00000000" w:csb0="000001FF" w:csb1="00000000"/>
-  </w:font>
-  <w:font w:name="DengXian">
-    <w:altName w:val="等线"/>
-    <w:panose1 w:val="02010600030101010101"/>
-    <w:charset w:val="86"/>
-    <w:family w:val="auto"/>
-    <w:pitch w:val="variable"/>
-    <w:sig w:usb0="A00002BF" w:usb1="38CF7CFA" w:usb2="00000016" w:usb3="00000000" w:csb0="0004000F" w:csb1="00000000"/>
-  </w:font>
-  <w:font w:name="DengXian Light">
-    <w:altName w:val="等线 Light"/>
-    <w:panose1 w:val="02010600030101010101"/>
-    <w:charset w:val="86"/>
-    <w:family w:val="auto"/>
-    <w:pitch w:val="variable"/>
-    <w:sig w:usb0="A00002BF" w:usb1="38CF7CFA" w:usb2="00000016" w:usb3="00000000" w:csb0="0004000F" w:csb1="00000000"/>
-  </w:font>
-  <w:font w:name="Calibri Light">
-    <w:panose1 w:val="020F0302020204030204"/>
-    <w:charset w:val="00"/>
-    <w:family w:val="swiss"/>
-    <w:pitch w:val="variable"/>
-    <w:sig w:usb0="E0002AFF" w:usb1="C000247B" w:usb2="00000009" w:usb3="00000000" w:csb0="000001FF" w:csb1="00000000"/>
-  </w:font>
-</w:fonts>
-</file>
-
-<file path=word/glossary/settings.xml><?xml version="1.0" encoding="utf-8"?>
-<w:settings xmlns:mc="http://schemas.openxmlformats.org/markup-compatibility/2006" xmlns:o="urn:schemas-microsoft-com:office:office" xmlns:r="http://schemas.openxmlformats.org/officeDocument/2006/relationships" xmlns:m="http://schemas.openxmlformats.org/officeDocument/2006/math" xmlns:v="urn:schemas-microsoft-com:vml" xmlns:w10="urn:schemas-microsoft-com:office:word" xmlns:w="http://schemas.openxmlformats.org/wordprocessingml/2006/main" xmlns:w14="http://schemas.microsoft.com/office/word/2010/wordml" xmlns:w15="http://schemas.microsoft.com/office/word/2012/wordml" xmlns:w16se="http://schemas.microsoft.com/office/word/2015/wordml/symex" xmlns:sl="http://schemas.openxmlformats.org/schemaLibrary/2006/main" mc:Ignorable="w14 w15 w16se">
-  <w:view w:val="normal"/>
-  <w:defaultTabStop w:val="720"/>
-  <w:characterSpacingControl w:val="doNotCompress"/>
-  <w:compat>
-    <w:useFELayout/>
-    <w:compatSetting w:name="compatibilityMode" w:uri="http://schemas.microsoft.com/office/word" w:val="15"/>
-    <w:compatSetting w:name="overrideTableStyleFontSizeAndJustification" w:uri="http://schemas.microsoft.com/office/word" w:val="1"/>
-    <w:compatSetting w:name="enableOpenTypeFeatures" w:uri="http://schemas.microsoft.com/office/word" w:val="1"/>
-    <w:compatSetting w:name="doNotFlipMirrorIndents" w:uri="http://schemas.microsoft.com/office/word" w:val="1"/>
-    <w:compatSetting w:name="differentiateMultirowTableHeaders" w:uri="http://schemas.microsoft.com/office/word" w:val="1"/>
-  </w:compat>
-  <w:rsids>
-    <w:rsidRoot w:val="00545A48"/>
-    <w:rsid w:val="001877B0"/>
-    <w:rsid w:val="00545A48"/>
-  </w:rsids>
-  <m:mathPr>
-    <m:mathFont m:val="Cambria Math"/>
-    <m:brkBin m:val="before"/>
-    <m:brkBinSub m:val="--"/>
-    <m:smallFrac m:val="0"/>
-    <m:dispDef/>
-    <m:lMargin m:val="0"/>
-    <m:rMargin m:val="0"/>
-    <m:defJc m:val="centerGroup"/>
-    <m:wrapIndent m:val="1440"/>
-    <m:intLim m:val="subSup"/>
-    <m:naryLim m:val="undOvr"/>
-  </m:mathPr>
-  <w:themeFontLang w:val="en-US" w:eastAsia="zh-CN"/>
-  <w:clrSchemeMapping w:bg1="light1" w:t1="dark1" w:bg2="light2" w:t2="dark2" w:accent1="accent1" w:accent2="accent2" w:accent3="accent3" w:accent4="accent4" w:accent5="accent5" w:accent6="accent6" w:hyperlink="hyperlink" w:followedHyperlink="followedHyperlink"/>
-  <w:decimalSymbol w:val="."/>
-  <w:listSeparator w:val=","/>
-  <w15:chartTrackingRefBased/>
-</w:settings>
-</file>
-
-<file path=word/glossary/styles.xml><?xml version="1.0" encoding="utf-8"?>
-<w:styles xmlns:mc="http://schemas.openxmlformats.org/markup-compatibility/2006" xmlns:r="http://schemas.openxmlformats.org/officeDocument/2006/relationships" xmlns:w="http://schemas.openxmlformats.org/wordprocessingml/2006/main" xmlns:w14="http://schemas.microsoft.com/office/word/2010/wordml" xmlns:w15="http://schemas.microsoft.com/office/word/2012/wordml" xmlns:w16se="http://schemas.microsoft.com/office/word/2015/wordml/symex" mc:Ignorable="w14 w15 w16se">
-  <w:docDefaults>
-    <w:rPrDefault>
-      <w:rPr>
-        <w:rFonts w:asciiTheme="minorHAnsi" w:eastAsiaTheme="minorEastAsia" w:hAnsiTheme="minorHAnsi" w:cstheme="minorBidi"/>
-        <w:sz w:val="22"/>
-        <w:szCs w:val="22"/>
-        <w:lang w:val="en-US" w:eastAsia="zh-CN" w:bidi="ar-SA"/>
-      </w:rPr>
-    </w:rPrDefault>
-    <w:pPrDefault>
-      <w:pPr>
-        <w:spacing w:after="160" w:line="259" w:lineRule="auto"/>
-      </w:pPr>
-    </w:pPrDefault>
-  </w:docDefaults>
-  <w:latentStyles w:defLockedState="0" w:defUIPriority="99" w:defSemiHidden="0" w:defUnhideWhenUsed="0" w:defQFormat="0" w:count="374">
-    <w:lsdException w:name="Normal" w:uiPriority="0" w:qFormat="1"/>
-    <w:lsdException w:name="heading 1" w:uiPriority="9" w:qFormat="1"/>
-    <w:lsdException w:name="heading 2" w:semiHidden="1" w:uiPriority="9" w:unhideWhenUsed="1" w:qFormat="1"/>
-    <w:lsdException w:name="heading 3" w:semiHidden="1" w:uiPriority="9" w:unhideWhenUsed="1" w:qFormat="1"/>
-    <w:lsdException w:name="heading 4" w:semiHidden="1" w:uiPriority="9" w:unhideWhenUsed="1" w:qFormat="1"/>
-    <w:lsdException w:name="heading 5" w:semiHidden="1" w:uiPriority="9" w:unhideWhenUsed="1" w:qFormat="1"/>
-    <w:lsdException w:name="heading 6" w:semiHidden="1" w:uiPriority="9" w:unhideWhenUsed="1" w:qFormat="1"/>
-    <w:lsdException w:name="heading 7" w:semiHidden="1" w:uiPriority="9" w:unhideWhenUsed="1" w:qFormat="1"/>
-    <w:lsdException w:name="heading 8" w:semiHidden="1" w:uiPriority="9" w:unhideWhenUsed="1" w:qFormat="1"/>
-    <w:lsdException w:name="heading 9" w:semiHidden="1" w:uiPriority="9" w:unhideWhenUsed="1" w:qFormat="1"/>
-    <w:lsdException w:name="index 1" w:semiHidden="1" w:unhideWhenUsed="1"/>
-    <w:lsdException w:name="index 2" w:semiHidden="1" w:unhideWhenUsed="1"/>
-    <w:lsdException w:name="index 3" w:semiHidden="1" w:unhideWhenUsed="1"/>
-    <w:lsdException w:name="index 4" w:semiHidden="1" w:unhideWhenUsed="1"/>
-    <w:lsdException w:name="index 5" w:semiHidden="1" w:unhideWhenUsed="1"/>
-    <w:lsdException w:name="index 6" w:semiHidden="1" w:unhideWhenUsed="1"/>
-    <w:lsdException w:name="index 7" w:semiHidden="1" w:unhideWhenUsed="1"/>
-    <w:lsdException w:name="index 8" w:semiHidden="1" w:unhideWhenUsed="1"/>
-    <w:lsdException w:name="index 9" w:semiHidden="1" w:unhideWhenUsed="1"/>
-    <w:lsdException w:name="toc 1" w:semiHidden="1" w:uiPriority="39" w:unhideWhenUsed="1"/>
-    <w:lsdException w:name="toc 2" w:semiHidden="1" w:uiPriority="39" w:unhideWhenUsed="1"/>
-    <w:lsdException w:name="toc 3" w:semiHidden="1" w:uiPriority="39" w:unhideWhenUsed="1"/>
-    <w:lsdException w:name="toc 4" w:semiHidden="1" w:uiPriority="39" w:unhideWhenUsed="1"/>
-    <w:lsdException w:name="toc 5" w:semiHidden="1" w:uiPriority="39" w:unhideWhenUsed="1"/>
-    <w:lsdException w:name="toc 6" w:semiHidden="1" w:uiPriority="39" w:unhideWhenUsed="1"/>
-    <w:lsdException w:name="toc 7" w:semiHidden="1" w:uiPriority="39" w:unhideWhenUsed="1"/>
-    <w:lsdException w:name="toc 8" w:semiHidden="1" w:uiPriority="39" w:unhideWhenUsed="1"/>
-    <w:lsdException w:name="toc 9" w:semiHidden="1" w:uiPriority="39" w:unhideWhenUsed="1"/>
-    <w:lsdException w:name="Normal Indent" w:semiHidden="1" w:unhideWhenUsed="1"/>
-    <w:lsdException w:name="footnote text" w:semiHidden="1" w:unhideWhenUsed="1"/>
-    <w:lsdException w:name="annotation text" w:semiHidden="1" w:unhideWhenUsed="1"/>
-    <w:lsdException w:name="header" w:semiHidden="1" w:unhideWhenUsed="1"/>
-    <w:lsdException w:name="footer" w:semiHidden="1" w:unhideWhenUsed="1"/>
-    <w:lsdException w:name="index heading" w:semiHidden="1" w:unhideWhenUsed="1"/>
-    <w:lsdException w:name="caption" w:semiHidden="1" w:uiPriority="35" w:unhideWhenUsed="1" w:qFormat="1"/>
-    <w:lsdException w:name="table of figures" w:semiHidden="1" w:unhideWhenUsed="1"/>
-    <w:lsdException w:name="envelope address" w:semiHidden="1" w:unhideWhenUsed="1"/>
-    <w:lsdException w:name="envelope return" w:semiHidden="1" w:unhideWhenUsed="1"/>
-    <w:lsdException w:name="footnote reference" w:semiHidden="1" w:unhideWhenUsed="1"/>
-    <w:lsdException w:name="annotation reference" w:semiHidden="1" w:unhideWhenUsed="1"/>
-    <w:lsdException w:name="line number" w:semiHidden="1" w:unhideWhenUsed="1"/>
-    <w:lsdException w:name="page number" w:semiHidden="1" w:unhideWhenUsed="1"/>
-    <w:lsdException w:name="endnote reference" w:semiHidden="1" w:unhideWhenUsed="1"/>
-    <w:lsdException w:name="endnote text" w:semiHidden="1" w:unhideWhenUsed="1"/>
-    <w:lsdException w:name="table of authorities" w:semiHidden="1" w:unhideWhenUsed="1"/>
-    <w:lsdException w:name="macro" w:semiHidden="1" w:unhideWhenUsed="1"/>
-    <w:lsdException w:name="toa heading" w:semiHidden="1" w:unhideWhenUsed="1"/>
-    <w:lsdException w:name="List" w:semiHidden="1" w:unhideWhenUsed="1"/>
-    <w:lsdException w:name="List Bullet" w:semiHidden="1" w:unhideWhenUsed="1"/>
-    <w:lsdException w:name="List Number" w:semiHidden="1" w:unhideWhenUsed="1"/>
-    <w:lsdException w:name="List 2" w:semiHidden="1" w:unhideWhenUsed="1"/>
-    <w:lsdException w:name="List 3" w:semiHidden="1" w:unhideWhenUsed="1"/>
-    <w:lsdException w:name="List 4" w:semiHidden="1" w:unhideWhenUsed="1"/>
-    <w:lsdException w:name="List 5" w:semiHidden="1" w:unhideWhenUsed="1"/>
-    <w:lsdException w:name="List Bullet 2" w:semiHidden="1" w:unhideWhenUsed="1"/>
-    <w:lsdException w:name="List Bullet 3" w:semiHidden="1" w:unhideWhenUsed="1"/>
-    <w:lsdException w:name="List Bullet 4" w:semiHidden="1" w:unhideWhenUsed="1"/>
-    <w:lsdException w:name="List Bullet 5" w:semiHidden="1" w:unhideWhenUsed="1"/>
-    <w:lsdException w:name="List Number 2" w:semiHidden="1" w:unhideWhenUsed="1"/>
-    <w:lsdException w:name="List Number 3" w:semiHidden="1" w:unhideWhenUsed="1"/>
-    <w:lsdException w:name="List Number 4" w:semiHidden="1" w:unhideWhenUsed="1"/>
-    <w:lsdException w:name="List Number 5" w:semiHidden="1" w:unhideWhenUsed="1"/>
-    <w:lsdException w:name="Title" w:uiPriority="10" w:qFormat="1"/>
-    <w:lsdException w:name="Closing" w:semiHidden="1" w:unhideWhenUsed="1"/>
-    <w:lsdException w:name="Signature" w:semiHidden="1" w:unhideWhenUsed="1"/>
-    <w:lsdException w:name="Default Paragraph Font" w:semiHidden="1" w:uiPriority="1" w:unhideWhenUsed="1"/>
-    <w:lsdException w:name="Body Text" w:semiHidden="1" w:unhideWhenUsed="1"/>
-    <w:lsdException w:name="Body Text Indent" w:semiHidden="1" w:unhideWhenUsed="1"/>
-    <w:lsdException w:name="List Continue" w:semiHidden="1" w:unhideWhenUsed="1"/>
-    <w:lsdException w:name="List Continue 2" w:semiHidden="1" w:unhideWhenUsed="1"/>
-    <w:lsdException w:name="List Continue 3" w:semiHidden="1" w:unhideWhenUsed="1"/>
-    <w:lsdException w:name="List Continue 4" w:semiHidden="1" w:unhideWhenUsed="1"/>
-    <w:lsdException w:name="List Continue 5" w:semiHidden="1" w:unhideWhenUsed="1"/>
-    <w:lsdException w:name="Message Header" w:semiHidden="1" w:unhideWhenUsed="1"/>
-    <w:lsdException w:name="Subtitle" w:uiPriority="11" w:qFormat="1"/>
-    <w:lsdException w:name="Salutation" w:semiHidden="1" w:unhideWhenUsed="1"/>
-    <w:lsdException w:name="Date" w:semiHidden="1" w:unhideWhenUsed="1"/>
-    <w:lsdException w:name="Body Text First Indent" w:semiHidden="1" w:unhideWhenUsed="1"/>
-    <w:lsdException w:name="Body Text First Indent 2" w:semiHidden="1" w:unhideWhenUsed="1"/>
-    <w:lsdException w:name="Note Heading" w:semiHidden="1" w:unhideWhenUsed="1"/>
-    <w:lsdException w:name="Body Text 2" w:semiHidden="1" w:unhideWhenUsed="1"/>
-    <w:lsdException w:name="Body Text 3" w:semiHidden="1" w:unhideWhenUsed="1"/>
-    <w:lsdException w:name="Body Text Indent 2" w:semiHidden="1" w:unhideWhenUsed="1"/>
-    <w:lsdException w:name="Body Text Indent 3" w:semiHidden="1" w:unhideWhenUsed="1"/>
-    <w:lsdException w:name="Block Text" w:semiHidden="1" w:unhideWhenUsed="1"/>
-    <w:lsdException w:name="Hyperlink" w:semiHidden="1" w:unhideWhenUsed="1"/>
-    <w:lsdException w:name="FollowedHyperlink" w:semiHidden="1" w:unhideWhenUsed="1"/>
-    <w:lsdException w:name="Strong" w:uiPriority="22" w:qFormat="1"/>
-    <w:lsdException w:name="Emphasis" w:uiPriority="20" w:qFormat="1"/>
-    <w:lsdException w:name="Document Map" w:semiHidden="1" w:unhideWhenUsed="1"/>
-    <w:lsdException w:name="Plain Text" w:semiHidden="1" w:unhideWhenUsed="1"/>
-    <w:lsdException w:name="E-mail Signature" w:semiHidden="1" w:unhideWhenUsed="1"/>
-    <w:lsdException w:name="HTML Top of Form" w:semiHidden="1" w:unhideWhenUsed="1"/>
-    <w:lsdException w:name="HTML Bottom of Form" w:semiHidden="1" w:unhideWhenUsed="1"/>
-    <w:lsdException w:name="Normal (Web)" w:semiHidden="1" w:unhideWhenUsed="1"/>
-    <w:lsdException w:name="HTML Acronym" w:semiHidden="1" w:unhideWhenUsed="1"/>
-    <w:lsdException w:name="HTML Address" w:semiHidden="1" w:unhideWhenUsed="1"/>
-    <w:lsdException w:name="HTML Cite" w:semiHidden="1" w:unhideWhenUsed="1"/>
-    <w:lsdException w:name="HTML Code" w:semiHidden="1" w:unhideWhenUsed="1"/>
-    <w:lsdException w:name="HTML Definition" w:semiHidden="1" w:unhideWhenUsed="1"/>
-    <w:lsdException w:name="HTML Keyboard" w:semiHidden="1" w:unhideWhenUsed="1"/>
-    <w:lsdException w:name="HTML Preformatted" w:semiHidden="1" w:unhideWhenUsed="1"/>
-    <w:lsdException w:name="HTML Sample" w:semiHidden="1" w:unhideWhenUsed="1"/>
-    <w:lsdException w:name="HTML Typewriter" w:semiHidden="1" w:unhideWhenUsed="1"/>
-    <w:lsdException w:name="HTML Variable" w:semiHidden="1" w:unhideWhenUsed="1"/>
-    <w:lsdException w:name="Normal Table" w:semiHidden="1" w:unhideWhenUsed="1"/>
-    <w:lsdException w:name="annotation subject" w:semiHidden="1" w:unhideWhenUsed="1"/>
-    <w:lsdException w:name="No List" w:semiHidden="1" w:unhideWhenUsed="1"/>
-    <w:lsdException w:name="Outline List 1" w:semiHidden="1" w:unhideWhenUsed="1"/>
-    <w:lsdException w:name="Outline List 2" w:semiHidden="1" w:unhideWhenUsed="1"/>
-    <w:lsdException w:name="Outline List 3" w:semiHidden="1" w:unhideWhenUsed="1"/>
-    <w:lsdException w:name="Table Simple 1" w:semiHidden="1" w:unhideWhenUsed="1"/>
-    <w:lsdException w:name="Table Simple 2" w:semiHidden="1" w:unhideWhenUsed="1"/>
-    <w:lsdException w:name="Table Simple 3" w:semiHidden="1" w:unhideWhenUsed="1"/>
-    <w:lsdException w:name="Table Classic 1" w:semiHidden="1" w:unhideWhenUsed="1"/>
-    <w:lsdException w:name="Table Classic 2" w:semiHidden="1" w:unhideWhenUsed="1"/>
-    <w:lsdException w:name="Table Classic 3" w:semiHidden="1" w:unhideWhenUsed="1"/>
-    <w:lsdException w:name="Table Classic 4" w:semiHidden="1" w:unhideWhenUsed="1"/>
-    <w:lsdException w:name="Table Colorful 1" w:semiHidden="1" w:unhideWhenUsed="1"/>
-    <w:lsdException w:name="Table Colorful 2" w:semiHidden="1" w:unhideWhenUsed="1"/>
-    <w:lsdException w:name="Table Colorful 3" w:semiHidden="1" w:unhideWhenUsed="1"/>
-    <w:lsdException w:name="Table Columns 1" w:semiHidden="1" w:unhideWhenUsed="1"/>
-    <w:lsdException w:name="Table Columns 2" w:semiHidden="1" w:unhideWhenUsed="1"/>
-    <w:lsdException w:name="Table Columns 3" w:semiHidden="1" w:unhideWhenUsed="1"/>
-    <w:lsdException w:name="Table Columns 4" w:semiHidden="1" w:unhideWhenUsed="1"/>
-    <w:lsdException w:name="Table Columns 5" w:semiHidden="1" w:unhideWhenUsed="1"/>
-    <w:lsdException w:name="Table Grid 1" w:semiHidden="1" w:unhideWhenUsed="1"/>
-    <w:lsdException w:name="Table Grid 2" w:semiHidden="1" w:unhideWhenUsed="1"/>
-    <w:lsdException w:name="Table Grid 3" w:semiHidden="1" w:unhideWhenUsed="1"/>
-    <w:lsdException w:name="Table Grid 4" w:semiHidden="1" w:unhideWhenUsed="1"/>
-    <w:lsdException w:name="Table Grid 5" w:semiHidden="1" w:unhideWhenUsed="1"/>
-    <w:lsdException w:name="Table Grid 6" w:semiHidden="1" w:unhideWhenUsed="1"/>
-    <w:lsdException w:name="Table Grid 7" w:semiHidden="1" w:unhideWhenUsed="1"/>
-    <w:lsdException w:name="Table Grid 8" w:semiHidden="1" w:unhideWhenUsed="1"/>
-    <w:lsdException w:name="Table List 1" w:semiHidden="1" w:unhideWhenUsed="1"/>
-    <w:lsdException w:name="Table List 2" w:semiHidden="1" w:unhideWhenUsed="1"/>
-    <w:lsdException w:name="Table List 3" w:semiHidden="1" w:unhideWhenUsed="1"/>
-    <w:lsdException w:name="Table List 4" w:semiHidden="1" w:unhideWhenUsed="1"/>
-    <w:lsdException w:name="Table List 5" w:semiHidden="1" w:unhideWhenUsed="1"/>
-    <w:lsdException w:name="Table List 6" w:semiHidden="1" w:unhideWhenUsed="1"/>
-    <w:lsdException w:name="Table List 7" w:semiHidden="1" w:unhideWhenUsed="1"/>
-    <w:lsdException w:name="Table List 8" w:semiHidden="1" w:unhideWhenUsed="1"/>
-    <w:lsdException w:name="Table 3D effects 1" w:semiHidden="1" w:unhideWhenUsed="1"/>
-    <w:lsdException w:name="Table 3D effects 2" w:semiHidden="1" w:unhideWhenUsed="1"/>
-    <w:lsdException w:name="Table 3D effects 3" w:semiHidden="1" w:unhideWhenUsed="1"/>
-    <w:lsdException w:name="Table Contemporary" w:semiHidden="1" w:unhideWhenUsed="1"/>
-    <w:lsdException w:name="Table Elegant" w:semiHidden="1" w:unhideWhenUsed="1"/>
-    <w:lsdException w:name="Table Professional" w:semiHidden="1" w:unhideWhenUsed="1"/>
-    <w:lsdException w:name="Table Subtle 1" w:semiHidden="1" w:unhideWhenUsed="1"/>
-    <w:lsdException w:name="Table Subtle 2" w:semiHidden="1" w:unhideWhenUsed="1"/>
-    <w:lsdException w:name="Table Web 1" w:semiHidden="1" w:unhideWhenUsed="1"/>
-    <w:lsdException w:name="Table Web 2" w:semiHidden="1" w:unhideWhenUsed="1"/>
-    <w:lsdException w:name="Table Web 3" w:semiHidden="1" w:unhideWhenUsed="1"/>
-    <w:lsdException w:name="Balloon Text" w:semiHidden="1" w:unhideWhenUsed="1"/>
-    <w:lsdException w:name="Table Grid" w:uiPriority="39"/>
-    <w:lsdException w:name="Table Theme" w:semiHidden="1" w:unhideWhenUsed="1"/>
-    <w:lsdException w:name="Placeholder Text" w:semiHidden="1"/>
-    <w:lsdException w:name="No Spacing" w:uiPriority="1" w:qFormat="1"/>
-    <w:lsdException w:name="Light Shading" w:uiPriority="60"/>
-    <w:lsdException w:name="Light List" w:uiPriority="61"/>
-    <w:lsdException w:name="Light Grid" w:uiPriority="62"/>
-    <w:lsdException w:name="Medium Shading 1" w:uiPriority="63"/>
-    <w:lsdException w:name="Medium Shading 2" w:uiPriority="64"/>
-    <w:lsdException w:name="Medium List 1" w:uiPriority="65"/>
-    <w:lsdException w:name="Medium List 2" w:uiPriority="66"/>
-    <w:lsdException w:name="Medium Grid 1" w:uiPriority="67"/>
-    <w:lsdException w:name="Medium Grid 2" w:uiPriority="68"/>
-    <w:lsdException w:name="Medium Grid 3" w:uiPriority="69"/>
-    <w:lsdException w:name="Dark List" w:uiPriority="70"/>
-    <w:lsdException w:name="Colorful Shading" w:uiPriority="71"/>
-    <w:lsdException w:name="Colorful List" w:uiPriority="72"/>
-    <w:lsdException w:name="Colorful Grid" w:uiPriority="73"/>
-    <w:lsdException w:name="Light Shading Accent 1" w:uiPriority="60"/>
-    <w:lsdException w:name="Light List Accent 1" w:uiPriority="61"/>
-    <w:lsdException w:name="Light Grid Accent 1" w:uiPriority="62"/>
-    <w:lsdException w:name="Medium Shading 1 Accent 1" w:uiPriority="63"/>
-    <w:lsdException w:name="Medium Shading 2 Accent 1" w:uiPriority="64"/>
-    <w:lsdException w:name="Medium List 1 Accent 1" w:uiPriority="65"/>
-    <w:lsdException w:name="Revision" w:semiHidden="1"/>
-    <w:lsdException w:name="List Paragraph" w:uiPriority="34" w:qFormat="1"/>
-    <w:lsdException w:name="Quote" w:uiPriority="29" w:qFormat="1"/>
-    <w:lsdException w:name="Intense Quote" w:uiPriority="30" w:qFormat="1"/>
-    <w:lsdException w:name="Medium List 2 Accent 1" w:uiPriority="66"/>
-    <w:lsdException w:name="Medium Grid 1 Accent 1" w:uiPriority="67"/>
-    <w:lsdException w:name="Medium Grid 2 Accent 1" w:uiPriority="68"/>
-    <w:lsdException w:name="Medium Grid 3 Accent 1" w:uiPriority="69"/>
-    <w:lsdException w:name="Dark List Accent 1" w:uiPriority="70"/>
-    <w:lsdException w:name="Colorful Shading Accent 1" w:uiPriority="71"/>
-    <w:lsdException w:name="Colorful List Accent 1" w:uiPriority="72"/>
-    <w:lsdException w:name="Colorful Grid Accent 1" w:uiPriority="73"/>
-    <w:lsdException w:name="Light Shading Accent 2" w:uiPriority="60"/>
-    <w:lsdException w:name="Light List Accent 2" w:uiPriority="61"/>
-    <w:lsdException w:name="Light Grid Accent 2" w:uiPriority="62"/>
-    <w:lsdException w:name="Medium Shading 1 Accent 2" w:uiPriority="63"/>
-    <w:lsdException w:name="Medium Shading 2 Accent 2" w:uiPriority="64"/>
-    <w:lsdException w:name="Medium List 1 Accent 2" w:uiPriority="65"/>
-    <w:lsdException w:name="Medium List 2 Accent 2" w:uiPriority="66"/>
-    <w:lsdException w:name="Medium Grid 1 Accent 2" w:uiPriority="67"/>
-    <w:lsdException w:name="Medium Grid 2 Accent 2" w:uiPriority="68"/>
-    <w:lsdException w:name="Medium Grid 3 Accent 2" w:uiPriority="69"/>
-    <w:lsdException w:name="Dark List Accent 2" w:uiPriority="70"/>
-    <w:lsdException w:name="Colorful Shading Accent 2" w:uiPriority="71"/>
-    <w:lsdException w:name="Colorful List Accent 2" w:uiPriority="72"/>
-    <w:lsdException w:name="Colorful Grid Accent 2" w:uiPriority="73"/>
-    <w:lsdException w:name="Light Shading Accent 3" w:uiPriority="60"/>
-    <w:lsdException w:name="Light List Accent 3" w:uiPriority="61"/>
-    <w:lsdException w:name="Light Grid Accent 3" w:uiPriority="62"/>
-    <w:lsdException w:name="Medium Shading 1 Accent 3" w:uiPriority="63"/>
-    <w:lsdException w:name="Medium Shading 2 Accent 3" w:uiPriority="64"/>
-    <w:lsdException w:name="Medium List 1 Accent 3" w:uiPriority="65"/>
-    <w:lsdException w:name="Medium List 2 Accent 3" w:uiPriority="66"/>
-    <w:lsdException w:name="Medium Grid 1 Accent 3" w:uiPriority="67"/>
-    <w:lsdException w:name="Medium Grid 2 Accent 3" w:uiPriority="68"/>
-    <w:lsdException w:name="Medium Grid 3 Accent 3" w:uiPriority="69"/>
-    <w:lsdException w:name="Dark List Accent 3" w:uiPriority="70"/>
-    <w:lsdException w:name="Colorful Shading Accent 3" w:uiPriority="71"/>
-    <w:lsdException w:name="Colorful List Accent 3" w:uiPriority="72"/>
-    <w:lsdException w:name="Colorful Grid Accent 3" w:uiPriority="73"/>
-    <w:lsdException w:name="Light Shading Accent 4" w:uiPriority="60"/>
-    <w:lsdException w:name="Light List Accent 4" w:uiPriority="61"/>
-    <w:lsdException w:name="Light Grid Accent 4" w:uiPriority="62"/>
-    <w:lsdException w:name="Medium Shading 1 Accent 4" w:uiPriority="63"/>
-    <w:lsdException w:name="Medium Shading 2 Accent 4" w:uiPriority="64"/>
-    <w:lsdException w:name="Medium List 1 Accent 4" w:uiPriority="65"/>
-    <w:lsdException w:name="Medium List 2 Accent 4" w:uiPriority="66"/>
-    <w:lsdException w:name="Medium Grid 1 Accent 4" w:uiPriority="67"/>
-    <w:lsdException w:name="Medium Grid 2 Accent 4" w:uiPriority="68"/>
-    <w:lsdException w:name="Medium Grid 3 Accent 4" w:uiPriority="69"/>
-    <w:lsdException w:name="Dark List Accent 4" w:uiPriority="70"/>
-    <w:lsdException w:name="Colorful Shading Accent 4" w:uiPriority="71"/>
-    <w:lsdException w:name="Colorful List Accent 4" w:uiPriority="72"/>
-    <w:lsdException w:name="Colorful Grid Accent 4" w:uiPriority="73"/>
-    <w:lsdException w:name="Light Shading Accent 5" w:uiPriority="60"/>
-    <w:lsdException w:name="Light List Accent 5" w:uiPriority="61"/>
-    <w:lsdException w:name="Light Grid Accent 5" w:uiPriority="62"/>
-    <w:lsdException w:name="Medium Shading 1 Accent 5" w:uiPriority="63"/>
-    <w:lsdException w:name="Medium Shading 2 Accent 5" w:uiPriority="64"/>
-    <w:lsdException w:name="Medium List 1 Accent 5" w:uiPriority="65"/>
-    <w:lsdException w:name="Medium List 2 Accent 5" w:uiPriority="66"/>
-    <w:lsdException w:name="Medium Grid 1 Accent 5" w:uiPriority="67"/>
-    <w:lsdException w:name="Medium Grid 2 Accent 5" w:uiPriority="68"/>
-    <w:lsdException w:name="Medium Grid 3 Accent 5" w:uiPriority="69"/>
-    <w:lsdException w:name="Dark List Accent 5" w:uiPriority="70"/>
-    <w:lsdException w:name="Colorful Shading Accent 5" w:uiPriority="71"/>
-    <w:lsdException w:name="Colorful List Accent 5" w:uiPriority="72"/>
-    <w:lsdException w:name="Colorful Grid Accent 5" w:uiPriority="73"/>
-    <w:lsdException w:name="Light Shading Accent 6" w:uiPriority="60"/>
-    <w:lsdException w:name="Light List Accent 6" w:uiPriority="61"/>
-    <w:lsdException w:name="Light Grid Accent 6" w:uiPriority="62"/>
-    <w:lsdException w:name="Medium Shading 1 Accent 6" w:uiPriority="63"/>
-    <w:lsdException w:name="Medium Shading 2 Accent 6" w:uiPriority="64"/>
-    <w:lsdException w:name="Medium List 1 Accent 6" w:uiPriority="65"/>
-    <w:lsdException w:name="Medium List 2 Accent 6" w:uiPriority="66"/>
-    <w:lsdException w:name="Medium Grid 1 Accent 6" w:uiPriority="67"/>
-    <w:lsdException w:name="Medium Grid 2 Accent 6" w:uiPriority="68"/>
-    <w:lsdException w:name="Medium Grid 3 Accent 6" w:uiPriority="69"/>
-    <w:lsdException w:name="Dark List Accent 6" w:uiPriority="70"/>
-    <w:lsdException w:name="Colorful Shading Accent 6" w:uiPriority="71"/>
-    <w:lsdException w:name="Colorful List Accent 6" w:uiPriority="72"/>
-    <w:lsdException w:name="Colorful Grid Accent 6" w:uiPriority="73"/>
-    <w:lsdException w:name="Subtle Emphasis" w:uiPriority="19" w:qFormat="1"/>
-    <w:lsdException w:name="Intense Emphasis" w:uiPriority="21" w:qFormat="1"/>
-    <w:lsdException w:name="Subtle Reference" w:uiPriority="31" w:qFormat="1"/>
-    <w:lsdException w:name="Intense Reference" w:uiPriority="32" w:qFormat="1"/>
-    <w:lsdException w:name="Book Title" w:uiPriority="33" w:qFormat="1"/>
-    <w:lsdException w:name="Bibliography" w:semiHidden="1" w:uiPriority="37" w:unhideWhenUsed="1"/>
-    <w:lsdException w:name="TOC Heading" w:semiHidden="1" w:uiPriority="39" w:unhideWhenUsed="1" w:qFormat="1"/>
-    <w:lsdException w:name="Plain Table 1" w:uiPriority="41"/>
-    <w:lsdException w:name="Plain Table 2" w:uiPriority="42"/>
-    <w:lsdException w:name="Plain Table 3" w:uiPriority="43"/>
-    <w:lsdException w:name="Plain Table 4" w:uiPriority="44"/>
-    <w:lsdException w:name="Plain Table 5" w:uiPriority="45"/>
-    <w:lsdException w:name="Grid Table Light" w:uiPriority="40"/>
-    <w:lsdException w:name="Grid Table 1 Light" w:uiPriority="46"/>
-    <w:lsdException w:name="Grid Table 2" w:uiPriority="47"/>
-    <w:lsdException w:name="Grid Table 3" w:uiPriority="48"/>
-    <w:lsdException w:name="Grid Table 4" w:uiPriority="49"/>
-    <w:lsdException w:name="Grid Table 5 Dark" w:uiPriority="50"/>
-    <w:lsdException w:name="Grid Table 6 Colorful" w:uiPriority="51"/>
-    <w:lsdException w:name="Grid Table 7 Colorful" w:uiPriority="52"/>
-    <w:lsdException w:name="Grid Table 1 Light Accent 1" w:uiPriority="46"/>
-    <w:lsdException w:name="Grid Table 2 Accent 1" w:uiPriority="47"/>
-    <w:lsdException w:name="Grid Table 3 Accent 1" w:uiPriority="48"/>
-    <w:lsdException w:name="Grid Table 4 Accent 1" w:uiPriority="49"/>
-    <w:lsdException w:name="Grid Table 5 Dark Accent 1" w:uiPriority="50"/>
-    <w:lsdException w:name="Grid Table 6 Colorful Accent 1" w:uiPriority="51"/>
-    <w:lsdException w:name="Grid Table 7 Colorful Accent 1" w:uiPriority="52"/>
-    <w:lsdException w:name="Grid Table 1 Light Accent 2" w:uiPriority="46"/>
-    <w:lsdException w:name="Grid Table 2 Accent 2" w:uiPriority="47"/>
-    <w:lsdException w:name="Grid Table 3 Accent 2" w:uiPriority="48"/>
-    <w:lsdException w:name="Grid Table 4 Accent 2" w:uiPriority="49"/>
-    <w:lsdException w:name="Grid Table 5 Dark Accent 2" w:uiPriority="50"/>
-    <w:lsdException w:name="Grid Table 6 Colorful Accent 2" w:uiPriority="51"/>
-    <w:lsdException w:name="Grid Table 7 Colorful Accent 2" w:uiPriority="52"/>
-    <w:lsdException w:name="Grid Table 1 Light Accent 3" w:uiPriority="46"/>
-    <w:lsdException w:name="Grid Table 2 Accent 3" w:uiPriority="47"/>
-    <w:lsdException w:name="Grid Table 3 Accent 3" w:uiPriority="48"/>
-    <w:lsdException w:name="Grid Table 4 Accent 3" w:uiPriority="49"/>
-    <w:lsdException w:name="Grid Table 5 Dark Accent 3" w:uiPriority="50"/>
-    <w:lsdException w:name="Grid Table 6 Colorful Accent 3" w:uiPriority="51"/>
-    <w:lsdException w:name="Grid Table 7 Colorful Accent 3" w:uiPriority="52"/>
-    <w:lsdException w:name="Grid Table 1 Light Accent 4" w:uiPriority="46"/>
-    <w:lsdException w:name="Grid Table 2 Accent 4" w:uiPriority="47"/>
-    <w:lsdException w:name="Grid Table 3 Accent 4" w:uiPriority="48"/>
-    <w:lsdException w:name="Grid Table 4 Accent 4" w:uiPriority="49"/>
-    <w:lsdException w:name="Grid Table 5 Dark Accent 4" w:uiPriority="50"/>
-    <w:lsdException w:name="Grid Table 6 Colorful Accent 4" w:uiPriority="51"/>
-    <w:lsdException w:name="Grid Table 7 Colorful Accent 4" w:uiPriority="52"/>
-    <w:lsdException w:name="Grid Table 1 Light Accent 5" w:uiPriority="46"/>
-    <w:lsdException w:name="Grid Table 2 Accent 5" w:uiPriority="47"/>
-    <w:lsdException w:name="Grid Table 3 Accent 5" w:uiPriority="48"/>
-    <w:lsdException w:name="Grid Table 4 Accent 5" w:uiPriority="49"/>
-    <w:lsdException w:name="Grid Table 5 Dark Accent 5" w:uiPriority="50"/>
-    <w:lsdException w:name="Grid Table 6 Colorful Accent 5" w:uiPriority="51"/>
-    <w:lsdException w:name="Grid Table 7 Colorful Accent 5" w:uiPriority="52"/>
-    <w:lsdException w:name="Grid Table 1 Light Accent 6" w:uiPriority="46"/>
-    <w:lsdException w:name="Grid Table 2 Accent 6" w:uiPriority="47"/>
-    <w:lsdException w:name="Grid Table 3 Accent 6" w:uiPriority="48"/>
-    <w:lsdException w:name="Grid Table 4 Accent 6" w:uiPriority="49"/>
-    <w:lsdException w:name="Grid Table 5 Dark Accent 6" w:uiPriority="50"/>
-    <w:lsdException w:name="Grid Table 6 Colorful Accent 6" w:uiPriority="51"/>
-    <w:lsdException w:name="Grid Table 7 Colorful Accent 6" w:uiPriority="52"/>
-    <w:lsdException w:name="List Table 1 Light" w:uiPriority="46"/>
-    <w:lsdException w:name="List Table 2" w:uiPriority="47"/>
-    <w:lsdException w:name="List Table 3" w:uiPriority="48"/>
-    <w:lsdException w:name="List Table 4" w:uiPriority="49"/>
-    <w:lsdException w:name="List Table 5 Dark" w:uiPriority="50"/>
-    <w:lsdException w:name="List Table 6 Colorful" w:uiPriority="51"/>
-    <w:lsdException w:name="List Table 7 Colorful" w:uiPriority="52"/>
-    <w:lsdException w:name="List Table 1 Light Accent 1" w:uiPriority="46"/>
-    <w:lsdException w:name="List Table 2 Accent 1" w:uiPriority="47"/>
-    <w:lsdException w:name="List Table 3 Accent 1" w:uiPriority="48"/>
-    <w:lsdException w:name="List Table 4 Accent 1" w:uiPriority="49"/>
-    <w:lsdException w:name="List Table 5 Dark Accent 1" w:uiPriority="50"/>
-    <w:lsdException w:name="List Table 6 Colorful Accent 1" w:uiPriority="51"/>
-    <w:lsdException w:name="List Table 7 Colorful Accent 1" w:uiPriority="52"/>
-    <w:lsdException w:name="List Table 1 Light Accent 2" w:uiPriority="46"/>
-    <w:lsdException w:name="List Table 2 Accent 2" w:uiPriority="47"/>
-    <w:lsdException w:name="List Table 3 Accent 2" w:uiPriority="48"/>
-    <w:lsdException w:name="List Table 4 Accent 2" w:uiPriority="49"/>
-    <w:lsdException w:name="List Table 5 Dark Accent 2" w:uiPriority="50"/>
-    <w:lsdException w:name="List Table 6 Colorful Accent 2" w:uiPriority="51"/>
-    <w:lsdException w:name="List Table 7 Colorful Accent 2" w:uiPriority="52"/>
-    <w:lsdException w:name="List Table 1 Light Accent 3" w:uiPriority="46"/>
-    <w:lsdException w:name="List Table 2 Accent 3" w:uiPriority="47"/>
-    <w:lsdException w:name="List Table 3 Accent 3" w:uiPriority="48"/>
-    <w:lsdException w:name="List Table 4 Accent 3" w:uiPriority="49"/>
-    <w:lsdException w:name="List Table 5 Dark Accent 3" w:uiPriority="50"/>
-    <w:lsdException w:name="List Table 6 Colorful Accent 3" w:uiPriority="51"/>
-    <w:lsdException w:name="List Table 7 Colorful Accent 3" w:uiPriority="52"/>
-    <w:lsdException w:name="List Table 1 Light Accent 4" w:uiPriority="46"/>
-    <w:lsdException w:name="List Table 2 Accent 4" w:uiPriority="47"/>
-    <w:lsdException w:name="List Table 3 Accent 4" w:uiPriority="48"/>
-    <w:lsdException w:name="List Table 4 Accent 4" w:uiPriority="49"/>
-    <w:lsdException w:name="List Table 5 Dark Accent 4" w:uiPriority="50"/>
-    <w:lsdException w:name="List Table 6 Colorful Accent 4" w:uiPriority="51"/>
-    <w:lsdException w:name="List Table 7 Colorful Accent 4" w:uiPriority="52"/>
-    <w:lsdException w:name="List Table 1 Light Accent 5" w:uiPriority="46"/>
-    <w:lsdException w:name="List Table 2 Accent 5" w:uiPriority="47"/>
-    <w:lsdException w:name="List Table 3 Accent 5" w:uiPriority="48"/>
-    <w:lsdException w:name="List Table 4 Accent 5" w:uiPriority="49"/>
-    <w:lsdException w:name="List Table 5 Dark Accent 5" w:uiPriority="50"/>
-    <w:lsdException w:name="List Table 6 Colorful Accent 5" w:uiPriority="51"/>
-    <w:lsdException w:name="List Table 7 Colorful Accent 5" w:uiPriority="52"/>
-    <w:lsdException w:name="List Table 1 Light Accent 6" w:uiPriority="46"/>
-    <w:lsdException w:name="List Table 2 Accent 6" w:uiPriority="47"/>
-    <w:lsdException w:name="List Table 3 Accent 6" w:uiPriority="48"/>
-    <w:lsdException w:name="List Table 4 Accent 6" w:uiPriority="49"/>
-    <w:lsdException w:name="List Table 5 Dark Accent 6" w:uiPriority="50"/>
-    <w:lsdException w:name="List Table 6 Colorful Accent 6" w:uiPriority="51"/>
-    <w:lsdException w:name="List Table 7 Colorful Accent 6" w:uiPriority="52"/>
-    <w:lsdException w:name="Mention" w:semiHidden="1" w:unhideWhenUsed="1"/>
-    <w:lsdException w:name="Smart Hyperlink" w:semiHidden="1" w:unhideWhenUsed="1"/>
-    <w:lsdException w:name="Hashtag" w:semiHidden="1" w:unhideWhenUsed="1"/>
-  </w:latentStyles>
-  <w:style w:type="paragraph" w:default="1" w:styleId="Normal">
-    <w:name w:val="Normal"/>
-    <w:qFormat/>
-  </w:style>
-  <w:style w:type="character" w:default="1" w:styleId="DefaultParagraphFont">
-    <w:name w:val="Default Paragraph Font"/>
-    <w:uiPriority w:val="1"/>
-    <w:semiHidden/>
-    <w:unhideWhenUsed/>
-  </w:style>
-  <w:style w:type="table" w:default="1" w:styleId="TableNormal">
-    <w:name w:val="Normal Table"/>
-    <w:uiPriority w:val="99"/>
-    <w:semiHidden/>
-    <w:unhideWhenUsed/>
-    <w:tblPr>
-      <w:tblInd w:w="0" w:type="dxa"/>
-      <w:tblCellMar>
-        <w:top w:w="0" w:type="dxa"/>
-        <w:left w:w="108" w:type="dxa"/>
-        <w:bottom w:w="0" w:type="dxa"/>
-        <w:right w:w="108" w:type="dxa"/>
-      </w:tblCellMar>
-    </w:tblPr>
-  </w:style>
-  <w:style w:type="numbering" w:default="1" w:styleId="NoList">
-    <w:name w:val="No List"/>
-    <w:uiPriority w:val="99"/>
-    <w:semiHidden/>
-    <w:unhideWhenUsed/>
-  </w:style>
-  <w:style w:type="character" w:styleId="PlaceholderText">
-    <w:name w:val="Placeholder Text"/>
-    <w:basedOn w:val="DefaultParagraphFont"/>
-    <w:uiPriority w:val="99"/>
-    <w:semiHidden/>
-    <w:rsid w:val="00545A48"/>
-    <w:rPr>
-      <w:color w:val="808080"/>
-    </w:rPr>
-  </w:style>
-</w:styles>
-</file>
-
-<file path=word/glossary/webSettings.xml><?xml version="1.0" encoding="utf-8"?>
-<w:webSettings xmlns:mc="http://schemas.openxmlformats.org/markup-compatibility/2006" xmlns:r="http://schemas.openxmlformats.org/officeDocument/2006/relationships" xmlns:w="http://schemas.openxmlformats.org/wordprocessingml/2006/main" xmlns:w14="http://schemas.microsoft.com/office/word/2010/wordml" xmlns:w15="http://schemas.microsoft.com/office/word/2012/wordml" xmlns:w16se="http://schemas.microsoft.com/office/word/2015/wordml/symex" mc:Ignorable="w14 w15 w16se">
-  <w:optimizeForBrowser/>
-  <w:allowPNG/>
-</w:webSettings>
-</file>
-
 <file path=word/theme/theme1.xml><?xml version="1.0" encoding="utf-8"?>
 <a:theme xmlns:a="http://schemas.openxmlformats.org/drawingml/2006/main" name="Slice">
   <a:themeElements>

</xml_diff>